<commit_message>
Rugnwahika sewa vaparali nahi babat pramanpatra
</commit_message>
<xml_diff>
--- a/Rugnwahika vaparli nasle babat.docx
+++ b/Rugnwahika vaparli nasle babat.docx
@@ -13,7 +13,6 @@
           <w:u w:val="single"/>
         </w:rPr>
       </w:pPr>
-      <w:proofErr w:type="spellStart"/>
       <w:r>
         <w:rPr>
           <w:rFonts w:ascii="Mangal" w:hAnsi="Mangal" w:cs="Mangal"/>
@@ -22,9 +21,8 @@
           <w:szCs w:val="30"/>
           <w:u w:val="single"/>
         </w:rPr>
-        <w:t>आंतररुग्ण</w:t>
-      </w:r>
-      <w:proofErr w:type="spellEnd"/>
+        <w:t>५</w:t>
+      </w:r>
       <w:r>
         <w:rPr>
           <w:b/>
@@ -43,7 +41,7 @@
           <w:szCs w:val="30"/>
           <w:u w:val="single"/>
         </w:rPr>
-        <w:t>कालावधीतील</w:t>
+        <w:t>कि</w:t>
       </w:r>
       <w:proofErr w:type="spellEnd"/>
       <w:r>
@@ -64,7 +62,7 @@
           <w:szCs w:val="30"/>
           <w:u w:val="single"/>
         </w:rPr>
-        <w:t>औषोधोपचारांवरील</w:t>
+        <w:t>मी</w:t>
       </w:r>
       <w:proofErr w:type="spellEnd"/>
       <w:r>
@@ -74,7 +72,7 @@
           <w:szCs w:val="30"/>
           <w:u w:val="single"/>
         </w:rPr>
-        <w:t xml:space="preserve"> / </w:t>
+        <w:t xml:space="preserve"> </w:t>
       </w:r>
       <w:proofErr w:type="spellStart"/>
       <w:r>
@@ -85,7 +83,7 @@
           <w:szCs w:val="30"/>
           <w:u w:val="single"/>
         </w:rPr>
-        <w:t>वैद्यकीय</w:t>
+        <w:t>पेक्षा</w:t>
       </w:r>
       <w:proofErr w:type="spellEnd"/>
       <w:r>
@@ -106,7 +104,7 @@
           <w:szCs w:val="30"/>
           <w:u w:val="single"/>
         </w:rPr>
-        <w:t>उपचारावरील</w:t>
+        <w:t>कमी</w:t>
       </w:r>
       <w:proofErr w:type="spellEnd"/>
       <w:r>
@@ -127,7 +125,7 @@
           <w:szCs w:val="30"/>
           <w:u w:val="single"/>
         </w:rPr>
-        <w:t>सर्व</w:t>
+        <w:t>अंतरासाठी</w:t>
       </w:r>
       <w:proofErr w:type="spellEnd"/>
       <w:r>
@@ -148,7 +146,7 @@
           <w:szCs w:val="30"/>
           <w:u w:val="single"/>
         </w:rPr>
-        <w:t>खर्च</w:t>
+        <w:t>रुग्ण</w:t>
       </w:r>
       <w:proofErr w:type="spellEnd"/>
       <w:r>
@@ -169,7 +167,7 @@
           <w:szCs w:val="30"/>
           <w:u w:val="single"/>
         </w:rPr>
-        <w:t>कर्मचाऱ्याने</w:t>
+        <w:t>वाहिका</w:t>
       </w:r>
       <w:proofErr w:type="spellEnd"/>
       <w:r>
@@ -190,7 +188,7 @@
           <w:szCs w:val="30"/>
           <w:u w:val="single"/>
         </w:rPr>
-        <w:t>स्वतः</w:t>
+        <w:t>सेवा</w:t>
       </w:r>
       <w:proofErr w:type="spellEnd"/>
       <w:r>
@@ -211,7 +209,28 @@
           <w:szCs w:val="30"/>
           <w:u w:val="single"/>
         </w:rPr>
-        <w:t>केल्याबाबतचे</w:t>
+        <w:t>घेतली</w:t>
+      </w:r>
+      <w:proofErr w:type="spellEnd"/>
+      <w:r>
+        <w:rPr>
+          <w:b/>
+          <w:sz w:val="36"/>
+          <w:szCs w:val="30"/>
+          <w:u w:val="single"/>
+        </w:rPr>
+        <w:t xml:space="preserve"> </w:t>
+      </w:r>
+      <w:proofErr w:type="spellStart"/>
+      <w:r>
+        <w:rPr>
+          <w:rFonts w:ascii="Mangal" w:hAnsi="Mangal" w:cs="Mangal"/>
+          <w:b/>
+          <w:sz w:val="36"/>
+          <w:szCs w:val="30"/>
+          <w:u w:val="single"/>
+        </w:rPr>
+        <w:t>नसलेबाबतचे</w:t>
       </w:r>
       <w:proofErr w:type="spellEnd"/>
       <w:r>
@@ -266,14 +285,6 @@
           <w:szCs w:val="26"/>
         </w:rPr>
       </w:pPr>
-      <w:r>
-        <w:rPr>
-          <w:rFonts w:ascii="Mangal" w:hAnsi="Mangal" w:cs="Mangal"/>
-          <w:sz w:val="26"/>
-          <w:szCs w:val="26"/>
-        </w:rPr>
-        <w:tab/>
-      </w:r>
     </w:p>
     <w:p>
       <w:pPr>
@@ -295,7 +306,7 @@
       <w:proofErr w:type="spellStart"/>
       <w:r>
         <w:rPr>
-          <w:rFonts w:ascii="Mangal" w:hAnsi="Mangal" w:cs="Mangal"/>
+          <w:rFonts w:ascii="Mangal" w:hAnsi="Mangal" w:cs="Mangal" w:hint="cs"/>
           <w:sz w:val="26"/>
           <w:szCs w:val="26"/>
         </w:rPr>
@@ -313,7 +324,7 @@
       <w:proofErr w:type="spellStart"/>
       <w:r>
         <w:rPr>
-          <w:rFonts w:ascii="Mangal" w:hAnsi="Mangal" w:cs="Mangal"/>
+          <w:rFonts w:ascii="Mangal" w:hAnsi="Mangal" w:cs="Mangal" w:hint="cs"/>
           <w:sz w:val="26"/>
           <w:szCs w:val="26"/>
         </w:rPr>
@@ -331,7 +342,7 @@
       <w:proofErr w:type="spellStart"/>
       <w:r>
         <w:rPr>
-          <w:rFonts w:ascii="Mangal" w:hAnsi="Mangal" w:cs="Mangal"/>
+          <w:rFonts w:ascii="Mangal" w:hAnsi="Mangal" w:cs="Mangal" w:hint="cs"/>
           <w:sz w:val="26"/>
           <w:szCs w:val="26"/>
         </w:rPr>
@@ -349,7 +360,7 @@
       <w:proofErr w:type="spellStart"/>
       <w:r>
         <w:rPr>
-          <w:rFonts w:ascii="Mangal" w:hAnsi="Mangal" w:cs="Mangal"/>
+          <w:rFonts w:ascii="Mangal" w:hAnsi="Mangal" w:cs="Mangal" w:hint="cs"/>
           <w:sz w:val="26"/>
           <w:szCs w:val="26"/>
         </w:rPr>
@@ -367,7 +378,7 @@
       <w:proofErr w:type="spellStart"/>
       <w:r>
         <w:rPr>
-          <w:rFonts w:ascii="Mangal" w:hAnsi="Mangal" w:cs="Mangal"/>
+          <w:rFonts w:ascii="Mangal" w:hAnsi="Mangal" w:cs="Mangal" w:hint="cs"/>
           <w:sz w:val="26"/>
           <w:szCs w:val="26"/>
         </w:rPr>
@@ -385,7 +396,8 @@
       <w:proofErr w:type="spellStart"/>
       <w:r>
         <w:rPr>
-          <w:rFonts w:ascii="Mangal" w:hAnsi="Mangal" w:cs="Mangal"/>
+          <w:rFonts w:ascii="Mangal" w:hAnsi="Mangal" w:cs="Mangal" w:hint="cs"/>
+          <w:b/>
           <w:sz w:val="26"/>
           <w:szCs w:val="26"/>
           <w:u w:val="single"/>
@@ -396,16 +408,18 @@
       <w:r>
         <w:rPr>
           <w:rFonts w:ascii="Mangal" w:hAnsi="Mangal" w:cs="Mangal"/>
-          <w:sz w:val="26"/>
-          <w:szCs w:val="26"/>
-          <w:u w:val="single"/>
-        </w:rPr>
-        <w:t xml:space="preserve"> </w:t>
-      </w:r>
-      <w:proofErr w:type="spellStart"/>
-      <w:r>
-        <w:rPr>
-          <w:rFonts w:ascii="Mangal" w:hAnsi="Mangal" w:cs="Mangal"/>
+          <w:b/>
+          <w:sz w:val="26"/>
+          <w:szCs w:val="26"/>
+          <w:u w:val="single"/>
+        </w:rPr>
+        <w:t xml:space="preserve"> </w:t>
+      </w:r>
+      <w:proofErr w:type="spellStart"/>
+      <w:r>
+        <w:rPr>
+          <w:rFonts w:ascii="Mangal" w:hAnsi="Mangal" w:cs="Mangal" w:hint="cs"/>
+          <w:b/>
           <w:sz w:val="26"/>
           <w:szCs w:val="26"/>
           <w:u w:val="single"/>
@@ -416,16 +430,18 @@
       <w:r>
         <w:rPr>
           <w:rFonts w:ascii="Mangal" w:hAnsi="Mangal" w:cs="Mangal"/>
-          <w:sz w:val="26"/>
-          <w:szCs w:val="26"/>
-          <w:u w:val="single"/>
-        </w:rPr>
-        <w:t xml:space="preserve"> </w:t>
-      </w:r>
-      <w:proofErr w:type="spellStart"/>
-      <w:r>
-        <w:rPr>
-          <w:rFonts w:ascii="Mangal" w:hAnsi="Mangal" w:cs="Mangal"/>
+          <w:b/>
+          <w:sz w:val="26"/>
+          <w:szCs w:val="26"/>
+          <w:u w:val="single"/>
+        </w:rPr>
+        <w:t xml:space="preserve"> </w:t>
+      </w:r>
+      <w:proofErr w:type="spellStart"/>
+      <w:r>
+        <w:rPr>
+          <w:rFonts w:ascii="Mangal" w:hAnsi="Mangal" w:cs="Mangal" w:hint="cs"/>
+          <w:b/>
           <w:sz w:val="26"/>
           <w:szCs w:val="26"/>
           <w:u w:val="single"/>
@@ -436,16 +452,18 @@
       <w:r>
         <w:rPr>
           <w:rFonts w:ascii="Mangal" w:hAnsi="Mangal" w:cs="Mangal"/>
-          <w:sz w:val="26"/>
-          <w:szCs w:val="26"/>
-          <w:u w:val="single"/>
-        </w:rPr>
-        <w:t xml:space="preserve"> </w:t>
-      </w:r>
-      <w:proofErr w:type="spellStart"/>
-      <w:r>
-        <w:rPr>
-          <w:rFonts w:ascii="Mangal" w:hAnsi="Mangal" w:cs="Mangal"/>
+          <w:b/>
+          <w:sz w:val="26"/>
+          <w:szCs w:val="26"/>
+          <w:u w:val="single"/>
+        </w:rPr>
+        <w:t xml:space="preserve"> </w:t>
+      </w:r>
+      <w:proofErr w:type="spellStart"/>
+      <w:r>
+        <w:rPr>
+          <w:rFonts w:ascii="Mangal" w:hAnsi="Mangal" w:cs="Mangal" w:hint="cs"/>
+          <w:b/>
           <w:sz w:val="26"/>
           <w:szCs w:val="26"/>
           <w:u w:val="single"/>
@@ -465,7 +483,7 @@
       <w:proofErr w:type="spellStart"/>
       <w:r>
         <w:rPr>
-          <w:rFonts w:ascii="Mangal" w:hAnsi="Mangal" w:cs="Mangal"/>
+          <w:rFonts w:ascii="Mangal" w:hAnsi="Mangal" w:cs="Mangal" w:hint="cs"/>
           <w:sz w:val="26"/>
           <w:szCs w:val="26"/>
           <w:u w:val="single"/>
@@ -485,7 +503,7 @@
       <w:proofErr w:type="spellStart"/>
       <w:r>
         <w:rPr>
-          <w:rFonts w:ascii="Mangal" w:hAnsi="Mangal" w:cs="Mangal"/>
+          <w:rFonts w:ascii="Mangal" w:hAnsi="Mangal" w:cs="Mangal" w:hint="cs"/>
           <w:sz w:val="26"/>
           <w:szCs w:val="26"/>
           <w:u w:val="single"/>
@@ -505,7 +523,7 @@
       <w:proofErr w:type="spellStart"/>
       <w:r>
         <w:rPr>
-          <w:rFonts w:ascii="Mangal" w:hAnsi="Mangal" w:cs="Mangal"/>
+          <w:rFonts w:ascii="Mangal" w:hAnsi="Mangal" w:cs="Mangal" w:hint="cs"/>
           <w:sz w:val="26"/>
           <w:szCs w:val="26"/>
           <w:u w:val="single"/>
@@ -520,12 +538,30 @@
           <w:szCs w:val="26"/>
           <w:u w:val="single"/>
         </w:rPr>
-        <w:t xml:space="preserve"> -अ </w:t>
-      </w:r>
-      <w:proofErr w:type="spellStart"/>
-      <w:r>
-        <w:rPr>
-          <w:rFonts w:ascii="Mangal" w:hAnsi="Mangal" w:cs="Mangal"/>
+        <w:t xml:space="preserve"> -</w:t>
+      </w:r>
+      <w:r>
+        <w:rPr>
+          <w:rFonts w:ascii="Mangal" w:hAnsi="Mangal" w:cs="Mangal" w:hint="cs"/>
+          <w:sz w:val="26"/>
+          <w:szCs w:val="26"/>
+          <w:u w:val="single"/>
+        </w:rPr>
+        <w:t>अ</w:t>
+      </w:r>
+      <w:r>
+        <w:rPr>
+          <w:rFonts w:ascii="Mangal" w:hAnsi="Mangal" w:cs="Mangal"/>
+          <w:sz w:val="26"/>
+          <w:szCs w:val="26"/>
+          <w:u w:val="single"/>
+        </w:rPr>
+        <w:t xml:space="preserve"> </w:t>
+      </w:r>
+      <w:proofErr w:type="spellStart"/>
+      <w:r>
+        <w:rPr>
+          <w:rFonts w:ascii="Mangal" w:hAnsi="Mangal" w:cs="Mangal" w:hint="cs"/>
           <w:sz w:val="26"/>
           <w:szCs w:val="26"/>
           <w:u w:val="single"/>
@@ -545,7 +581,7 @@
       <w:proofErr w:type="spellStart"/>
       <w:r>
         <w:rPr>
-          <w:rFonts w:ascii="Mangal" w:hAnsi="Mangal" w:cs="Mangal"/>
+          <w:rFonts w:ascii="Mangal" w:hAnsi="Mangal" w:cs="Mangal" w:hint="cs"/>
           <w:sz w:val="26"/>
           <w:szCs w:val="26"/>
           <w:u w:val="single"/>
@@ -565,7 +601,7 @@
       <w:proofErr w:type="spellStart"/>
       <w:r>
         <w:rPr>
-          <w:rFonts w:ascii="Mangal" w:hAnsi="Mangal" w:cs="Mangal"/>
+          <w:rFonts w:ascii="Mangal" w:hAnsi="Mangal" w:cs="Mangal" w:hint="cs"/>
           <w:sz w:val="26"/>
           <w:szCs w:val="26"/>
           <w:u w:val="single"/>
@@ -585,7 +621,7 @@
       <w:proofErr w:type="spellStart"/>
       <w:r>
         <w:rPr>
-          <w:rFonts w:ascii="Mangal" w:hAnsi="Mangal" w:cs="Mangal"/>
+          <w:rFonts w:ascii="Mangal" w:hAnsi="Mangal" w:cs="Mangal" w:hint="cs"/>
           <w:sz w:val="26"/>
           <w:szCs w:val="26"/>
           <w:u w:val="single"/>
@@ -605,7 +641,7 @@
       <w:proofErr w:type="spellStart"/>
       <w:r>
         <w:rPr>
-          <w:rFonts w:ascii="Mangal" w:hAnsi="Mangal" w:cs="Mangal"/>
+          <w:rFonts w:ascii="Mangal" w:hAnsi="Mangal" w:cs="Mangal" w:hint="cs"/>
           <w:sz w:val="26"/>
           <w:szCs w:val="26"/>
           <w:u w:val="single"/>
@@ -625,7 +661,7 @@
       <w:proofErr w:type="spellStart"/>
       <w:r>
         <w:rPr>
-          <w:rFonts w:ascii="Mangal" w:hAnsi="Mangal" w:cs="Mangal"/>
+          <w:rFonts w:ascii="Mangal" w:hAnsi="Mangal" w:cs="Mangal" w:hint="cs"/>
           <w:sz w:val="26"/>
           <w:szCs w:val="26"/>
           <w:u w:val="single"/>
@@ -645,7 +681,7 @@
       <w:proofErr w:type="spellStart"/>
       <w:r>
         <w:rPr>
-          <w:rFonts w:ascii="Mangal" w:hAnsi="Mangal" w:cs="Mangal"/>
+          <w:rFonts w:ascii="Mangal" w:hAnsi="Mangal" w:cs="Mangal" w:hint="cs"/>
           <w:sz w:val="26"/>
           <w:szCs w:val="26"/>
           <w:u w:val="single"/>
@@ -658,431 +694,1174 @@
           <w:rFonts w:ascii="Mangal" w:hAnsi="Mangal" w:cs="Mangal"/>
           <w:sz w:val="26"/>
           <w:szCs w:val="26"/>
+          <w:u w:val="single"/>
+        </w:rPr>
+        <w:t>,</w:t>
+      </w:r>
+      <w:r>
+        <w:rPr>
+          <w:rFonts w:ascii="Mangal" w:hAnsi="Mangal" w:cs="Mangal"/>
+          <w:sz w:val="26"/>
+          <w:szCs w:val="26"/>
+        </w:rPr>
+        <w:t xml:space="preserve"> </w:t>
+      </w:r>
+      <w:proofErr w:type="spellStart"/>
+      <w:r>
+        <w:rPr>
+          <w:rFonts w:ascii="Mangal" w:hAnsi="Mangal" w:cs="Mangal" w:hint="cs"/>
+          <w:sz w:val="26"/>
+          <w:szCs w:val="26"/>
+        </w:rPr>
+        <w:t>येथे</w:t>
+      </w:r>
+      <w:proofErr w:type="spellEnd"/>
+      <w:r>
+        <w:rPr>
+          <w:rFonts w:ascii="Mangal" w:hAnsi="Mangal" w:cs="Mangal"/>
+          <w:sz w:val="26"/>
+          <w:szCs w:val="26"/>
+        </w:rPr>
+        <w:t xml:space="preserve"> </w:t>
+      </w:r>
+      <w:proofErr w:type="spellStart"/>
+      <w:r>
+        <w:rPr>
+          <w:rFonts w:ascii="Mangal" w:hAnsi="Mangal" w:cs="Mangal" w:hint="cs"/>
+          <w:sz w:val="26"/>
+          <w:szCs w:val="26"/>
+        </w:rPr>
+        <w:t>कार्यरत</w:t>
+      </w:r>
+      <w:proofErr w:type="spellEnd"/>
+      <w:r>
+        <w:rPr>
+          <w:rFonts w:ascii="Mangal" w:hAnsi="Mangal" w:cs="Mangal"/>
+          <w:sz w:val="26"/>
+          <w:szCs w:val="26"/>
+        </w:rPr>
+        <w:t xml:space="preserve"> </w:t>
+      </w:r>
+      <w:proofErr w:type="spellStart"/>
+      <w:r>
+        <w:rPr>
+          <w:rFonts w:ascii="Mangal" w:hAnsi="Mangal" w:cs="Mangal" w:hint="cs"/>
+          <w:sz w:val="26"/>
+          <w:szCs w:val="26"/>
+        </w:rPr>
+        <w:t>असून</w:t>
+      </w:r>
+      <w:proofErr w:type="spellEnd"/>
+      <w:r>
+        <w:rPr>
+          <w:rFonts w:ascii="Mangal" w:hAnsi="Mangal" w:cs="Mangal"/>
+          <w:sz w:val="26"/>
+          <w:szCs w:val="26"/>
+        </w:rPr>
+        <w:t xml:space="preserve"> </w:t>
+      </w:r>
+      <w:proofErr w:type="spellStart"/>
+      <w:r>
+        <w:rPr>
+          <w:rFonts w:ascii="Mangal" w:hAnsi="Mangal" w:cs="Mangal" w:hint="cs"/>
+          <w:sz w:val="26"/>
+          <w:szCs w:val="26"/>
+        </w:rPr>
+        <w:t>माझी</w:t>
+      </w:r>
+      <w:proofErr w:type="spellEnd"/>
+      <w:r>
+        <w:rPr>
+          <w:rFonts w:ascii="Mangal" w:hAnsi="Mangal" w:cs="Mangal"/>
+          <w:sz w:val="26"/>
+          <w:szCs w:val="26"/>
+        </w:rPr>
+        <w:t xml:space="preserve"> </w:t>
+      </w:r>
+      <w:proofErr w:type="spellStart"/>
+      <w:r>
+        <w:rPr>
+          <w:rFonts w:ascii="Mangal" w:hAnsi="Mangal" w:cs="Mangal" w:hint="cs"/>
+          <w:sz w:val="26"/>
+          <w:szCs w:val="26"/>
+        </w:rPr>
+        <w:t>पत्नी</w:t>
+      </w:r>
+      <w:proofErr w:type="spellEnd"/>
+      <w:r>
+        <w:rPr>
+          <w:rFonts w:ascii="Mangal" w:hAnsi="Mangal" w:cs="Mangal"/>
+          <w:sz w:val="26"/>
+          <w:szCs w:val="26"/>
+        </w:rPr>
+        <w:t xml:space="preserve"> </w:t>
+      </w:r>
+      <w:proofErr w:type="spellStart"/>
+      <w:r>
+        <w:rPr>
+          <w:rFonts w:ascii="Mangal" w:hAnsi="Mangal" w:cs="Mangal" w:hint="cs"/>
+          <w:b/>
+          <w:sz w:val="26"/>
+          <w:szCs w:val="26"/>
+          <w:u w:val="single"/>
+        </w:rPr>
+        <w:t>सौ</w:t>
+      </w:r>
+      <w:proofErr w:type="spellEnd"/>
+      <w:r>
+        <w:rPr>
+          <w:rFonts w:ascii="Mangal" w:hAnsi="Mangal" w:cs="Mangal"/>
+          <w:b/>
+          <w:sz w:val="26"/>
+          <w:szCs w:val="26"/>
+          <w:u w:val="single"/>
+        </w:rPr>
+        <w:t xml:space="preserve"> </w:t>
+      </w:r>
+      <w:proofErr w:type="spellStart"/>
+      <w:r>
+        <w:rPr>
+          <w:rFonts w:ascii="Mangal" w:hAnsi="Mangal" w:cs="Mangal" w:hint="cs"/>
+          <w:b/>
+          <w:sz w:val="26"/>
+          <w:szCs w:val="26"/>
+          <w:u w:val="single"/>
+        </w:rPr>
+        <w:t>शुभांगी</w:t>
+      </w:r>
+      <w:proofErr w:type="spellEnd"/>
+      <w:r>
+        <w:rPr>
+          <w:rFonts w:ascii="Mangal" w:hAnsi="Mangal" w:cs="Mangal"/>
+          <w:b/>
+          <w:sz w:val="26"/>
+          <w:szCs w:val="26"/>
+          <w:u w:val="single"/>
+        </w:rPr>
+        <w:t xml:space="preserve"> </w:t>
+      </w:r>
+      <w:proofErr w:type="spellStart"/>
+      <w:r>
+        <w:rPr>
+          <w:rFonts w:ascii="Mangal" w:hAnsi="Mangal" w:cs="Mangal" w:hint="cs"/>
+          <w:b/>
+          <w:sz w:val="26"/>
+          <w:szCs w:val="26"/>
+          <w:u w:val="single"/>
+        </w:rPr>
+        <w:t>अभिनय</w:t>
+      </w:r>
+      <w:proofErr w:type="spellEnd"/>
+      <w:r>
+        <w:rPr>
+          <w:rFonts w:ascii="Mangal" w:hAnsi="Mangal" w:cs="Mangal"/>
+          <w:b/>
+          <w:sz w:val="26"/>
+          <w:szCs w:val="26"/>
+          <w:u w:val="single"/>
+        </w:rPr>
+        <w:t xml:space="preserve"> </w:t>
+      </w:r>
+      <w:proofErr w:type="spellStart"/>
+      <w:r>
+        <w:rPr>
+          <w:rFonts w:ascii="Mangal" w:hAnsi="Mangal" w:cs="Mangal" w:hint="cs"/>
+          <w:b/>
+          <w:sz w:val="26"/>
+          <w:szCs w:val="26"/>
+          <w:u w:val="single"/>
+        </w:rPr>
+        <w:t>अंबुरे</w:t>
+      </w:r>
+      <w:proofErr w:type="spellEnd"/>
+      <w:r>
+        <w:rPr>
+          <w:rFonts w:ascii="Mangal" w:hAnsi="Mangal" w:cs="Mangal"/>
+          <w:b/>
+          <w:sz w:val="26"/>
+          <w:szCs w:val="26"/>
+          <w:u w:val="single"/>
+        </w:rPr>
+        <w:t xml:space="preserve"> </w:t>
+      </w:r>
+      <w:proofErr w:type="spellStart"/>
+      <w:r>
+        <w:rPr>
+          <w:rFonts w:ascii="Mangal" w:hAnsi="Mangal" w:cs="Mangal" w:hint="cs"/>
+          <w:b/>
+          <w:sz w:val="26"/>
+          <w:szCs w:val="26"/>
+          <w:u w:val="single"/>
+        </w:rPr>
+        <w:t>हिचा</w:t>
+      </w:r>
+      <w:proofErr w:type="spellEnd"/>
+      <w:r>
+        <w:rPr>
+          <w:rFonts w:ascii="Mangal" w:hAnsi="Mangal" w:cs="Mangal"/>
+          <w:b/>
+          <w:sz w:val="26"/>
+          <w:szCs w:val="26"/>
+          <w:u w:val="single"/>
+        </w:rPr>
+        <w:t xml:space="preserve"> </w:t>
+      </w:r>
+      <w:proofErr w:type="spellStart"/>
+      <w:r>
+        <w:rPr>
+          <w:rFonts w:ascii="Mangal" w:hAnsi="Mangal" w:cs="Mangal" w:hint="cs"/>
+          <w:b/>
+          <w:sz w:val="26"/>
+          <w:szCs w:val="26"/>
+          <w:u w:val="single"/>
+        </w:rPr>
+        <w:t>दि</w:t>
+      </w:r>
+      <w:proofErr w:type="spellEnd"/>
+      <w:r>
+        <w:rPr>
+          <w:rFonts w:ascii="Mangal" w:hAnsi="Mangal" w:cs="Mangal"/>
+          <w:b/>
+          <w:sz w:val="26"/>
+          <w:szCs w:val="26"/>
+          <w:u w:val="single"/>
+        </w:rPr>
+        <w:t xml:space="preserve"> </w:t>
+      </w:r>
+      <w:r>
+        <w:rPr>
+          <w:rFonts w:ascii="Mangal" w:hAnsi="Mangal" w:cs="Mangal" w:hint="cs"/>
+          <w:b/>
+          <w:sz w:val="26"/>
+          <w:szCs w:val="26"/>
+          <w:u w:val="single"/>
+        </w:rPr>
+        <w:t>२१</w:t>
+      </w:r>
+      <w:r>
+        <w:rPr>
+          <w:rFonts w:ascii="Mangal" w:hAnsi="Mangal" w:cs="Mangal"/>
+          <w:b/>
+          <w:sz w:val="26"/>
+          <w:szCs w:val="26"/>
+          <w:u w:val="single"/>
+        </w:rPr>
+        <w:t>/</w:t>
+      </w:r>
+      <w:r>
+        <w:rPr>
+          <w:rFonts w:ascii="Mangal" w:hAnsi="Mangal" w:cs="Mangal" w:hint="cs"/>
+          <w:b/>
+          <w:sz w:val="26"/>
+          <w:szCs w:val="26"/>
+          <w:u w:val="single"/>
+        </w:rPr>
+        <w:t>०३</w:t>
+      </w:r>
+      <w:r>
+        <w:rPr>
+          <w:rFonts w:ascii="Mangal" w:hAnsi="Mangal" w:cs="Mangal"/>
+          <w:b/>
+          <w:sz w:val="26"/>
+          <w:szCs w:val="26"/>
+          <w:u w:val="single"/>
+        </w:rPr>
+        <w:t>/</w:t>
+      </w:r>
+      <w:r>
+        <w:rPr>
+          <w:rFonts w:ascii="Mangal" w:hAnsi="Mangal" w:cs="Mangal" w:hint="cs"/>
+          <w:b/>
+          <w:sz w:val="26"/>
+          <w:szCs w:val="26"/>
+          <w:u w:val="single"/>
+        </w:rPr>
+        <w:t>२०२०</w:t>
+      </w:r>
+      <w:r>
+        <w:rPr>
+          <w:rFonts w:ascii="Mangal" w:hAnsi="Mangal" w:cs="Mangal"/>
+          <w:b/>
+          <w:sz w:val="26"/>
+          <w:szCs w:val="26"/>
+          <w:u w:val="single"/>
+        </w:rPr>
+        <w:t xml:space="preserve"> </w:t>
+      </w:r>
+      <w:proofErr w:type="spellStart"/>
+      <w:r>
+        <w:rPr>
+          <w:rFonts w:ascii="Mangal" w:hAnsi="Mangal" w:cs="Mangal" w:hint="cs"/>
+          <w:b/>
+          <w:sz w:val="26"/>
+          <w:szCs w:val="26"/>
+          <w:u w:val="single"/>
+        </w:rPr>
+        <w:t>ते</w:t>
+      </w:r>
+      <w:proofErr w:type="spellEnd"/>
+      <w:r>
+        <w:rPr>
+          <w:rFonts w:ascii="Mangal" w:hAnsi="Mangal" w:cs="Mangal"/>
+          <w:b/>
+          <w:sz w:val="26"/>
+          <w:szCs w:val="26"/>
+          <w:u w:val="single"/>
+        </w:rPr>
+        <w:t xml:space="preserve"> </w:t>
+      </w:r>
+      <w:r>
+        <w:rPr>
+          <w:rFonts w:ascii="Mangal" w:hAnsi="Mangal" w:cs="Mangal" w:hint="cs"/>
+          <w:b/>
+          <w:sz w:val="26"/>
+          <w:szCs w:val="26"/>
+          <w:u w:val="single"/>
+        </w:rPr>
+        <w:t>२८</w:t>
+      </w:r>
+      <w:r>
+        <w:rPr>
+          <w:rFonts w:ascii="Mangal" w:hAnsi="Mangal" w:cs="Mangal"/>
+          <w:b/>
+          <w:sz w:val="26"/>
+          <w:szCs w:val="26"/>
+          <w:u w:val="single"/>
+        </w:rPr>
+        <w:t>/</w:t>
+      </w:r>
+      <w:r>
+        <w:rPr>
+          <w:rFonts w:ascii="Mangal" w:hAnsi="Mangal" w:cs="Mangal" w:hint="cs"/>
+          <w:b/>
+          <w:sz w:val="26"/>
+          <w:szCs w:val="26"/>
+          <w:u w:val="single"/>
+        </w:rPr>
+        <w:t>०३</w:t>
+      </w:r>
+      <w:r>
+        <w:rPr>
+          <w:rFonts w:ascii="Mangal" w:hAnsi="Mangal" w:cs="Mangal"/>
+          <w:b/>
+          <w:sz w:val="26"/>
+          <w:szCs w:val="26"/>
+          <w:u w:val="single"/>
+        </w:rPr>
+        <w:t>/</w:t>
+      </w:r>
+      <w:r>
+        <w:rPr>
+          <w:rFonts w:ascii="Mangal" w:hAnsi="Mangal" w:cs="Mangal" w:hint="cs"/>
+          <w:b/>
+          <w:sz w:val="26"/>
+          <w:szCs w:val="26"/>
+          <w:u w:val="single"/>
+        </w:rPr>
+        <w:t>२०२०</w:t>
+      </w:r>
+      <w:r>
+        <w:rPr>
+          <w:rFonts w:ascii="Mangal" w:hAnsi="Mangal" w:cs="Mangal"/>
+          <w:b/>
+          <w:sz w:val="26"/>
+          <w:szCs w:val="26"/>
+          <w:u w:val="single"/>
+        </w:rPr>
+        <w:t xml:space="preserve"> </w:t>
+      </w:r>
+      <w:proofErr w:type="spellStart"/>
+      <w:r>
+        <w:rPr>
+          <w:rFonts w:ascii="Mangal" w:hAnsi="Mangal" w:cs="Mangal" w:hint="cs"/>
+          <w:sz w:val="26"/>
+          <w:szCs w:val="26"/>
+        </w:rPr>
+        <w:t>या</w:t>
+      </w:r>
+      <w:proofErr w:type="spellEnd"/>
+      <w:r>
+        <w:rPr>
+          <w:rFonts w:ascii="Mangal" w:hAnsi="Mangal" w:cs="Mangal"/>
+          <w:sz w:val="26"/>
+          <w:szCs w:val="26"/>
+        </w:rPr>
+        <w:t xml:space="preserve"> </w:t>
+      </w:r>
+      <w:proofErr w:type="spellStart"/>
+      <w:r>
+        <w:rPr>
+          <w:rFonts w:ascii="Mangal" w:hAnsi="Mangal" w:cs="Mangal" w:hint="cs"/>
+          <w:sz w:val="26"/>
+          <w:szCs w:val="26"/>
+        </w:rPr>
+        <w:t>कालावधीतील</w:t>
+      </w:r>
+      <w:proofErr w:type="spellEnd"/>
+      <w:r>
+        <w:rPr>
+          <w:rFonts w:ascii="Mangal" w:hAnsi="Mangal" w:cs="Mangal"/>
+          <w:sz w:val="26"/>
+          <w:szCs w:val="26"/>
+        </w:rPr>
+        <w:t xml:space="preserve"> </w:t>
+      </w:r>
+      <w:proofErr w:type="spellStart"/>
+      <w:r>
+        <w:rPr>
+          <w:rFonts w:ascii="Mangal" w:hAnsi="Mangal" w:cs="Mangal" w:hint="cs"/>
+          <w:sz w:val="26"/>
+          <w:szCs w:val="26"/>
+        </w:rPr>
+        <w:t>आंतररुग्ण</w:t>
+      </w:r>
+      <w:proofErr w:type="spellEnd"/>
+      <w:r>
+        <w:rPr>
+          <w:rFonts w:ascii="Mangal" w:hAnsi="Mangal" w:cs="Mangal"/>
+          <w:sz w:val="26"/>
+          <w:szCs w:val="26"/>
+        </w:rPr>
+        <w:t xml:space="preserve"> </w:t>
+      </w:r>
+      <w:proofErr w:type="spellStart"/>
+      <w:r>
+        <w:rPr>
+          <w:rFonts w:ascii="Mangal" w:hAnsi="Mangal" w:cs="Mangal" w:hint="cs"/>
+          <w:sz w:val="26"/>
+          <w:szCs w:val="26"/>
+        </w:rPr>
+        <w:t>कालावधीतीत</w:t>
+      </w:r>
+      <w:proofErr w:type="spellEnd"/>
+      <w:r>
+        <w:rPr>
+          <w:rFonts w:ascii="Mangal" w:hAnsi="Mangal" w:cs="Mangal"/>
+          <w:sz w:val="26"/>
+          <w:szCs w:val="26"/>
+        </w:rPr>
+        <w:t xml:space="preserve"> </w:t>
+      </w:r>
+      <w:r>
+        <w:rPr>
+          <w:rFonts w:ascii="Mangal" w:hAnsi="Mangal" w:cs="Mangal" w:hint="cs"/>
+          <w:sz w:val="26"/>
+          <w:szCs w:val="26"/>
+        </w:rPr>
+        <w:t>५</w:t>
+      </w:r>
+      <w:r>
+        <w:rPr>
+          <w:rFonts w:ascii="Mangal" w:hAnsi="Mangal" w:cs="Mangal"/>
+          <w:sz w:val="26"/>
+          <w:szCs w:val="26"/>
+        </w:rPr>
+        <w:t xml:space="preserve"> </w:t>
+      </w:r>
+      <w:proofErr w:type="spellStart"/>
+      <w:r>
+        <w:rPr>
+          <w:rFonts w:ascii="Mangal" w:hAnsi="Mangal" w:cs="Mangal" w:hint="cs"/>
+          <w:sz w:val="26"/>
+          <w:szCs w:val="26"/>
+        </w:rPr>
+        <w:t>कि</w:t>
+      </w:r>
+      <w:proofErr w:type="spellEnd"/>
+      <w:r>
+        <w:rPr>
+          <w:rFonts w:ascii="Mangal" w:hAnsi="Mangal" w:cs="Mangal"/>
+          <w:sz w:val="26"/>
+          <w:szCs w:val="26"/>
+        </w:rPr>
+        <w:t xml:space="preserve"> </w:t>
+      </w:r>
+      <w:proofErr w:type="spellStart"/>
+      <w:r>
+        <w:rPr>
+          <w:rFonts w:ascii="Mangal" w:hAnsi="Mangal" w:cs="Mangal" w:hint="cs"/>
+          <w:sz w:val="26"/>
+          <w:szCs w:val="26"/>
+        </w:rPr>
+        <w:t>मी</w:t>
+      </w:r>
+      <w:proofErr w:type="spellEnd"/>
+      <w:r>
+        <w:rPr>
+          <w:rFonts w:ascii="Mangal" w:hAnsi="Mangal" w:cs="Mangal"/>
+          <w:sz w:val="26"/>
+          <w:szCs w:val="26"/>
+        </w:rPr>
+        <w:t xml:space="preserve"> </w:t>
+      </w:r>
+      <w:proofErr w:type="spellStart"/>
+      <w:r>
+        <w:rPr>
+          <w:rFonts w:ascii="Mangal" w:hAnsi="Mangal" w:cs="Mangal" w:hint="cs"/>
+          <w:sz w:val="26"/>
+          <w:szCs w:val="26"/>
+        </w:rPr>
+        <w:t>पेक्षा</w:t>
+      </w:r>
+      <w:proofErr w:type="spellEnd"/>
+      <w:r>
+        <w:rPr>
+          <w:rFonts w:ascii="Mangal" w:hAnsi="Mangal" w:cs="Mangal"/>
+          <w:sz w:val="26"/>
+          <w:szCs w:val="26"/>
+        </w:rPr>
+        <w:t xml:space="preserve"> </w:t>
+      </w:r>
+      <w:proofErr w:type="spellStart"/>
+      <w:r>
+        <w:rPr>
+          <w:rFonts w:ascii="Mangal" w:hAnsi="Mangal" w:cs="Mangal" w:hint="cs"/>
+          <w:sz w:val="26"/>
+          <w:szCs w:val="26"/>
+        </w:rPr>
+        <w:t>कमी</w:t>
+      </w:r>
+      <w:proofErr w:type="spellEnd"/>
+      <w:r>
+        <w:rPr>
+          <w:rFonts w:ascii="Mangal" w:hAnsi="Mangal" w:cs="Mangal"/>
+          <w:sz w:val="26"/>
+          <w:szCs w:val="26"/>
+        </w:rPr>
+        <w:t xml:space="preserve"> </w:t>
+      </w:r>
+      <w:proofErr w:type="spellStart"/>
+      <w:r>
+        <w:rPr>
+          <w:rFonts w:ascii="Mangal" w:hAnsi="Mangal" w:cs="Mangal" w:hint="cs"/>
+          <w:sz w:val="26"/>
+          <w:szCs w:val="26"/>
+        </w:rPr>
+        <w:t>अंतरासाठी</w:t>
+      </w:r>
+      <w:proofErr w:type="spellEnd"/>
+      <w:r>
+        <w:rPr>
+          <w:rFonts w:ascii="Mangal" w:hAnsi="Mangal" w:cs="Mangal"/>
+          <w:sz w:val="26"/>
+          <w:szCs w:val="26"/>
+        </w:rPr>
+        <w:t xml:space="preserve"> </w:t>
+      </w:r>
+      <w:proofErr w:type="spellStart"/>
+      <w:r>
+        <w:rPr>
+          <w:rFonts w:ascii="Mangal" w:hAnsi="Mangal" w:cs="Mangal" w:hint="cs"/>
+          <w:b/>
+          <w:sz w:val="26"/>
+          <w:szCs w:val="26"/>
+          <w:u w:val="single"/>
+        </w:rPr>
+        <w:t>रुग्ण</w:t>
+      </w:r>
+      <w:proofErr w:type="spellEnd"/>
+      <w:r>
+        <w:rPr>
+          <w:rFonts w:ascii="Mangal" w:hAnsi="Mangal" w:cs="Mangal"/>
+          <w:b/>
+          <w:sz w:val="26"/>
+          <w:szCs w:val="26"/>
+          <w:u w:val="single"/>
+        </w:rPr>
+        <w:t xml:space="preserve"> </w:t>
+      </w:r>
+      <w:proofErr w:type="spellStart"/>
+      <w:r>
+        <w:rPr>
+          <w:rFonts w:ascii="Mangal" w:hAnsi="Mangal" w:cs="Mangal" w:hint="cs"/>
+          <w:b/>
+          <w:sz w:val="26"/>
+          <w:szCs w:val="26"/>
+          <w:u w:val="single"/>
+        </w:rPr>
+        <w:t>वाहिका</w:t>
+      </w:r>
+      <w:proofErr w:type="spellEnd"/>
+      <w:r>
+        <w:rPr>
+          <w:rFonts w:ascii="Mangal" w:hAnsi="Mangal" w:cs="Mangal"/>
+          <w:b/>
+          <w:sz w:val="26"/>
+          <w:szCs w:val="26"/>
+          <w:u w:val="single"/>
+        </w:rPr>
+        <w:t xml:space="preserve"> </w:t>
+      </w:r>
+      <w:proofErr w:type="spellStart"/>
+      <w:r>
+        <w:rPr>
+          <w:rFonts w:ascii="Mangal" w:hAnsi="Mangal" w:cs="Mangal" w:hint="cs"/>
+          <w:b/>
+          <w:sz w:val="26"/>
+          <w:szCs w:val="26"/>
+          <w:u w:val="single"/>
+        </w:rPr>
+        <w:t>सेवा</w:t>
+      </w:r>
+      <w:proofErr w:type="spellEnd"/>
+      <w:r>
+        <w:rPr>
+          <w:rFonts w:ascii="Mangal" w:hAnsi="Mangal" w:cs="Mangal"/>
+          <w:b/>
+          <w:sz w:val="26"/>
+          <w:szCs w:val="26"/>
+          <w:u w:val="single"/>
+        </w:rPr>
+        <w:t xml:space="preserve"> </w:t>
+      </w:r>
+      <w:proofErr w:type="spellStart"/>
+      <w:r>
+        <w:rPr>
+          <w:rFonts w:ascii="Mangal" w:hAnsi="Mangal" w:cs="Mangal" w:hint="cs"/>
+          <w:b/>
+          <w:sz w:val="26"/>
+          <w:szCs w:val="26"/>
+          <w:u w:val="single"/>
+        </w:rPr>
+        <w:t>घेतली</w:t>
+      </w:r>
+      <w:proofErr w:type="spellEnd"/>
+      <w:r>
+        <w:rPr>
+          <w:rFonts w:ascii="Mangal" w:hAnsi="Mangal" w:cs="Mangal"/>
+          <w:b/>
+          <w:sz w:val="26"/>
+          <w:szCs w:val="26"/>
+          <w:u w:val="single"/>
+        </w:rPr>
+        <w:t xml:space="preserve"> </w:t>
+      </w:r>
+      <w:proofErr w:type="spellStart"/>
+      <w:r>
+        <w:rPr>
+          <w:rFonts w:ascii="Mangal" w:hAnsi="Mangal" w:cs="Mangal" w:hint="cs"/>
+          <w:b/>
+          <w:sz w:val="26"/>
+          <w:szCs w:val="26"/>
+          <w:u w:val="single"/>
+        </w:rPr>
+        <w:t>नाही</w:t>
+      </w:r>
+      <w:proofErr w:type="spellEnd"/>
+      <w:r>
+        <w:rPr>
+          <w:rFonts w:ascii="Mangal" w:hAnsi="Mangal" w:cs="Mangal"/>
+          <w:sz w:val="26"/>
+          <w:szCs w:val="26"/>
+        </w:rPr>
+        <w:t xml:space="preserve"> . </w:t>
+      </w:r>
+    </w:p>
+    <w:p>
+      <w:pPr>
+        <w:jc w:val="both"/>
+        <w:rPr>
+          <w:rFonts w:ascii="Mangal" w:hAnsi="Mangal" w:cs="Mangal"/>
+          <w:sz w:val="26"/>
+          <w:szCs w:val="26"/>
+        </w:rPr>
+      </w:pPr>
+      <w:r>
+        <w:rPr>
+          <w:rFonts w:ascii="Mangal" w:hAnsi="Mangal" w:cs="Mangal"/>
+          <w:sz w:val="26"/>
+          <w:szCs w:val="26"/>
+        </w:rPr>
+        <w:tab/>
+      </w:r>
+      <w:proofErr w:type="spellStart"/>
+      <w:r>
+        <w:rPr>
+          <w:rFonts w:ascii="Mangal" w:hAnsi="Mangal" w:cs="Mangal" w:hint="cs"/>
+          <w:sz w:val="26"/>
+          <w:szCs w:val="26"/>
+        </w:rPr>
+        <w:t>माझ्या</w:t>
+      </w:r>
+      <w:proofErr w:type="spellEnd"/>
+      <w:r>
+        <w:rPr>
+          <w:rFonts w:ascii="Mangal" w:hAnsi="Mangal" w:cs="Mangal"/>
+          <w:sz w:val="26"/>
+          <w:szCs w:val="26"/>
+        </w:rPr>
+        <w:t xml:space="preserve"> </w:t>
+      </w:r>
+      <w:proofErr w:type="spellStart"/>
+      <w:r>
+        <w:rPr>
+          <w:rFonts w:ascii="Mangal" w:hAnsi="Mangal" w:cs="Mangal" w:hint="cs"/>
+          <w:sz w:val="26"/>
+          <w:szCs w:val="26"/>
+        </w:rPr>
+        <w:t>पत्नीच्या</w:t>
+      </w:r>
+      <w:proofErr w:type="spellEnd"/>
+      <w:r>
+        <w:rPr>
+          <w:rFonts w:ascii="Mangal" w:hAnsi="Mangal" w:cs="Mangal"/>
+          <w:sz w:val="26"/>
+          <w:szCs w:val="26"/>
+        </w:rPr>
+        <w:t xml:space="preserve"> </w:t>
+      </w:r>
+      <w:proofErr w:type="spellStart"/>
+      <w:r>
+        <w:rPr>
+          <w:rFonts w:ascii="Mangal" w:hAnsi="Mangal" w:cs="Mangal" w:hint="cs"/>
+          <w:sz w:val="26"/>
+          <w:szCs w:val="26"/>
+        </w:rPr>
+        <w:t>आजारपणावरील</w:t>
+      </w:r>
+      <w:proofErr w:type="spellEnd"/>
+      <w:r>
+        <w:rPr>
+          <w:rFonts w:ascii="Mangal" w:hAnsi="Mangal" w:cs="Mangal"/>
+          <w:sz w:val="26"/>
+          <w:szCs w:val="26"/>
+        </w:rPr>
+        <w:t xml:space="preserve"> </w:t>
+      </w:r>
+      <w:proofErr w:type="spellStart"/>
+      <w:r>
+        <w:rPr>
+          <w:rFonts w:ascii="Mangal" w:hAnsi="Mangal" w:cs="Mangal" w:hint="cs"/>
+          <w:sz w:val="26"/>
+          <w:szCs w:val="26"/>
+        </w:rPr>
+        <w:t>उपचारावरील</w:t>
+      </w:r>
+      <w:proofErr w:type="spellEnd"/>
+      <w:r>
+        <w:rPr>
+          <w:rFonts w:ascii="Mangal" w:hAnsi="Mangal" w:cs="Mangal"/>
+          <w:sz w:val="26"/>
+          <w:szCs w:val="26"/>
+        </w:rPr>
+        <w:t xml:space="preserve"> </w:t>
+      </w:r>
+      <w:proofErr w:type="spellStart"/>
+      <w:r>
+        <w:rPr>
+          <w:rFonts w:ascii="Mangal" w:hAnsi="Mangal" w:cs="Mangal" w:hint="cs"/>
+          <w:sz w:val="26"/>
+          <w:szCs w:val="26"/>
+        </w:rPr>
+        <w:t>खर्च</w:t>
+      </w:r>
+      <w:proofErr w:type="spellEnd"/>
+      <w:r>
+        <w:rPr>
+          <w:rFonts w:ascii="Mangal" w:hAnsi="Mangal" w:cs="Mangal"/>
+          <w:sz w:val="26"/>
+          <w:szCs w:val="26"/>
+        </w:rPr>
+        <w:t xml:space="preserve"> </w:t>
+      </w:r>
+      <w:proofErr w:type="spellStart"/>
+      <w:r>
+        <w:rPr>
+          <w:rFonts w:ascii="Mangal" w:hAnsi="Mangal" w:cs="Mangal" w:hint="cs"/>
+          <w:sz w:val="26"/>
+          <w:szCs w:val="26"/>
+        </w:rPr>
+        <w:t>झालेल्या</w:t>
+      </w:r>
+      <w:proofErr w:type="spellEnd"/>
+      <w:r>
+        <w:rPr>
+          <w:rFonts w:ascii="Mangal" w:hAnsi="Mangal" w:cs="Mangal"/>
+          <w:sz w:val="26"/>
+          <w:szCs w:val="26"/>
+        </w:rPr>
+        <w:t xml:space="preserve"> </w:t>
+      </w:r>
+      <w:proofErr w:type="spellStart"/>
+      <w:r>
+        <w:rPr>
+          <w:rFonts w:ascii="Mangal" w:hAnsi="Mangal" w:cs="Mangal" w:hint="cs"/>
+          <w:sz w:val="26"/>
+          <w:szCs w:val="26"/>
+        </w:rPr>
+        <w:t>रक्कमेमध्यें</w:t>
+      </w:r>
+      <w:proofErr w:type="spellEnd"/>
+      <w:r>
+        <w:rPr>
+          <w:rFonts w:ascii="Mangal" w:hAnsi="Mangal" w:cs="Mangal"/>
+          <w:sz w:val="26"/>
+          <w:szCs w:val="26"/>
+        </w:rPr>
+        <w:t xml:space="preserve"> </w:t>
+      </w:r>
+      <w:proofErr w:type="spellStart"/>
+      <w:r>
+        <w:rPr>
+          <w:rFonts w:ascii="Mangal" w:hAnsi="Mangal" w:cs="Mangal" w:hint="cs"/>
+          <w:b/>
+          <w:sz w:val="26"/>
+          <w:szCs w:val="26"/>
+          <w:u w:val="single"/>
+        </w:rPr>
+        <w:t>रुग्णवाहिका</w:t>
+      </w:r>
+      <w:proofErr w:type="spellEnd"/>
+      <w:r>
+        <w:rPr>
+          <w:rFonts w:ascii="Mangal" w:hAnsi="Mangal" w:cs="Mangal"/>
+          <w:b/>
+          <w:sz w:val="26"/>
+          <w:szCs w:val="26"/>
+          <w:u w:val="single"/>
+        </w:rPr>
+        <w:t xml:space="preserve"> </w:t>
+      </w:r>
+      <w:proofErr w:type="spellStart"/>
+      <w:r>
+        <w:rPr>
+          <w:rFonts w:ascii="Mangal" w:hAnsi="Mangal" w:cs="Mangal" w:hint="cs"/>
+          <w:b/>
+          <w:sz w:val="26"/>
+          <w:szCs w:val="26"/>
+          <w:u w:val="single"/>
+        </w:rPr>
+        <w:t>सेवेची</w:t>
+      </w:r>
+      <w:proofErr w:type="spellEnd"/>
+      <w:r>
+        <w:rPr>
+          <w:rFonts w:ascii="Mangal" w:hAnsi="Mangal" w:cs="Mangal"/>
+          <w:b/>
+          <w:sz w:val="26"/>
+          <w:szCs w:val="26"/>
+          <w:u w:val="single"/>
+        </w:rPr>
+        <w:t xml:space="preserve"> </w:t>
+      </w:r>
+      <w:proofErr w:type="spellStart"/>
+      <w:r>
+        <w:rPr>
+          <w:rFonts w:ascii="Mangal" w:hAnsi="Mangal" w:cs="Mangal" w:hint="cs"/>
+          <w:b/>
+          <w:sz w:val="26"/>
+          <w:szCs w:val="26"/>
+          <w:u w:val="single"/>
+        </w:rPr>
+        <w:t>मागणी</w:t>
+      </w:r>
+      <w:proofErr w:type="spellEnd"/>
+      <w:r>
+        <w:rPr>
+          <w:rFonts w:ascii="Mangal" w:hAnsi="Mangal" w:cs="Mangal"/>
+          <w:b/>
+          <w:sz w:val="26"/>
+          <w:szCs w:val="26"/>
+          <w:u w:val="single"/>
+        </w:rPr>
+        <w:t xml:space="preserve"> </w:t>
+      </w:r>
+      <w:proofErr w:type="spellStart"/>
+      <w:r>
+        <w:rPr>
+          <w:rFonts w:ascii="Mangal" w:hAnsi="Mangal" w:cs="Mangal" w:hint="cs"/>
+          <w:b/>
+          <w:sz w:val="26"/>
+          <w:szCs w:val="26"/>
+          <w:u w:val="single"/>
+        </w:rPr>
+        <w:t>करण्यात</w:t>
+      </w:r>
+      <w:proofErr w:type="spellEnd"/>
+      <w:r>
+        <w:rPr>
+          <w:rFonts w:ascii="Mangal" w:hAnsi="Mangal" w:cs="Mangal"/>
+          <w:b/>
+          <w:sz w:val="26"/>
+          <w:szCs w:val="26"/>
+          <w:u w:val="single"/>
+        </w:rPr>
+        <w:t xml:space="preserve"> </w:t>
+      </w:r>
+      <w:proofErr w:type="spellStart"/>
+      <w:r>
+        <w:rPr>
+          <w:rFonts w:ascii="Mangal" w:hAnsi="Mangal" w:cs="Mangal" w:hint="cs"/>
+          <w:b/>
+          <w:sz w:val="26"/>
+          <w:szCs w:val="26"/>
+          <w:u w:val="single"/>
+        </w:rPr>
+        <w:t>आली</w:t>
+      </w:r>
+      <w:proofErr w:type="spellEnd"/>
+      <w:r>
+        <w:rPr>
+          <w:rFonts w:ascii="Mangal" w:hAnsi="Mangal" w:cs="Mangal"/>
+          <w:b/>
+          <w:sz w:val="26"/>
+          <w:szCs w:val="26"/>
+          <w:u w:val="single"/>
+        </w:rPr>
+        <w:t xml:space="preserve"> </w:t>
+      </w:r>
+      <w:proofErr w:type="spellStart"/>
+      <w:r>
+        <w:rPr>
+          <w:rFonts w:ascii="Mangal" w:hAnsi="Mangal" w:cs="Mangal" w:hint="cs"/>
+          <w:b/>
+          <w:sz w:val="26"/>
+          <w:szCs w:val="26"/>
+          <w:u w:val="single"/>
+        </w:rPr>
+        <w:t>नाही</w:t>
+      </w:r>
+      <w:proofErr w:type="spellEnd"/>
+      <w:r>
+        <w:rPr>
+          <w:rFonts w:ascii="Mangal" w:hAnsi="Mangal" w:cs="Mangal"/>
+          <w:sz w:val="26"/>
+          <w:szCs w:val="26"/>
+        </w:rPr>
+        <w:t xml:space="preserve"> .</w:t>
+      </w:r>
+      <w:r>
+        <w:rPr>
+          <w:rFonts w:ascii="Mangal" w:hAnsi="Mangal" w:cs="Mangal"/>
+          <w:sz w:val="26"/>
+          <w:szCs w:val="26"/>
+        </w:rPr>
+        <w:tab/>
+      </w:r>
+    </w:p>
+    <w:p>
+      <w:pPr>
+        <w:jc w:val="both"/>
+        <w:rPr>
+          <w:rFonts w:ascii="Mangal" w:hAnsi="Mangal" w:cs="Mangal"/>
+          <w:sz w:val="26"/>
+          <w:szCs w:val="26"/>
+        </w:rPr>
+      </w:pPr>
+      <w:r>
+        <w:rPr>
+          <w:rFonts w:ascii="Mangal" w:hAnsi="Mangal" w:cs="Mangal"/>
+          <w:sz w:val="26"/>
+          <w:szCs w:val="26"/>
+        </w:rPr>
+        <w:tab/>
+      </w:r>
+      <w:proofErr w:type="spellStart"/>
+      <w:r>
+        <w:rPr>
+          <w:rFonts w:ascii="Mangal" w:hAnsi="Mangal" w:cs="Mangal" w:hint="cs"/>
+          <w:sz w:val="26"/>
+          <w:szCs w:val="26"/>
+        </w:rPr>
+        <w:t>मी</w:t>
+      </w:r>
+      <w:proofErr w:type="spellEnd"/>
+      <w:r>
+        <w:rPr>
+          <w:rFonts w:ascii="Mangal" w:hAnsi="Mangal" w:cs="Mangal"/>
+          <w:sz w:val="26"/>
+          <w:szCs w:val="26"/>
+        </w:rPr>
+        <w:t xml:space="preserve"> </w:t>
+      </w:r>
+      <w:proofErr w:type="spellStart"/>
+      <w:r>
+        <w:rPr>
+          <w:rFonts w:ascii="Mangal" w:hAnsi="Mangal" w:cs="Mangal" w:hint="cs"/>
+          <w:sz w:val="26"/>
+          <w:szCs w:val="26"/>
+        </w:rPr>
+        <w:t>असे</w:t>
+      </w:r>
+      <w:proofErr w:type="spellEnd"/>
+      <w:r>
+        <w:rPr>
+          <w:rFonts w:ascii="Mangal" w:hAnsi="Mangal" w:cs="Mangal"/>
+          <w:sz w:val="26"/>
+          <w:szCs w:val="26"/>
+        </w:rPr>
+        <w:t xml:space="preserve"> </w:t>
+      </w:r>
+      <w:proofErr w:type="spellStart"/>
+      <w:r>
+        <w:rPr>
+          <w:rFonts w:ascii="Mangal" w:hAnsi="Mangal" w:cs="Mangal" w:hint="cs"/>
+          <w:sz w:val="26"/>
+          <w:szCs w:val="26"/>
+        </w:rPr>
+        <w:t>प्रतिज्ञा</w:t>
+      </w:r>
+      <w:proofErr w:type="spellEnd"/>
+      <w:r>
+        <w:rPr>
+          <w:rFonts w:ascii="Mangal" w:hAnsi="Mangal" w:cs="Mangal"/>
+          <w:sz w:val="26"/>
+          <w:szCs w:val="26"/>
+        </w:rPr>
+        <w:t xml:space="preserve"> </w:t>
+      </w:r>
+      <w:proofErr w:type="spellStart"/>
+      <w:r>
+        <w:rPr>
+          <w:rFonts w:ascii="Mangal" w:hAnsi="Mangal" w:cs="Mangal" w:hint="cs"/>
+          <w:sz w:val="26"/>
+          <w:szCs w:val="26"/>
+        </w:rPr>
+        <w:t>पूर्वक</w:t>
+      </w:r>
+      <w:proofErr w:type="spellEnd"/>
+      <w:r>
+        <w:rPr>
+          <w:rFonts w:ascii="Mangal" w:hAnsi="Mangal" w:cs="Mangal"/>
+          <w:sz w:val="26"/>
+          <w:szCs w:val="26"/>
+        </w:rPr>
+        <w:t xml:space="preserve"> </w:t>
+      </w:r>
+      <w:proofErr w:type="spellStart"/>
+      <w:r>
+        <w:rPr>
+          <w:rFonts w:ascii="Mangal" w:hAnsi="Mangal" w:cs="Mangal" w:hint="cs"/>
+          <w:sz w:val="26"/>
+          <w:szCs w:val="26"/>
+        </w:rPr>
+        <w:t>लिहून</w:t>
+      </w:r>
+      <w:proofErr w:type="spellEnd"/>
+      <w:r>
+        <w:rPr>
+          <w:rFonts w:ascii="Mangal" w:hAnsi="Mangal" w:cs="Mangal"/>
+          <w:sz w:val="26"/>
+          <w:szCs w:val="26"/>
+        </w:rPr>
+        <w:t xml:space="preserve"> </w:t>
+      </w:r>
+      <w:proofErr w:type="spellStart"/>
+      <w:r>
+        <w:rPr>
+          <w:rFonts w:ascii="Mangal" w:hAnsi="Mangal" w:cs="Mangal" w:hint="cs"/>
+          <w:sz w:val="26"/>
+          <w:szCs w:val="26"/>
+        </w:rPr>
+        <w:t>देतो</w:t>
+      </w:r>
+      <w:proofErr w:type="spellEnd"/>
+      <w:r>
+        <w:rPr>
+          <w:rFonts w:ascii="Mangal" w:hAnsi="Mangal" w:cs="Mangal"/>
+          <w:sz w:val="26"/>
+          <w:szCs w:val="26"/>
+        </w:rPr>
+        <w:t xml:space="preserve"> </w:t>
+      </w:r>
+      <w:proofErr w:type="spellStart"/>
+      <w:r>
+        <w:rPr>
+          <w:rFonts w:ascii="Mangal" w:hAnsi="Mangal" w:cs="Mangal" w:hint="cs"/>
+          <w:sz w:val="26"/>
+          <w:szCs w:val="26"/>
+        </w:rPr>
+        <w:t>कि</w:t>
+      </w:r>
+      <w:proofErr w:type="spellEnd"/>
+      <w:r>
+        <w:rPr>
+          <w:rFonts w:ascii="Mangal" w:hAnsi="Mangal" w:cs="Mangal"/>
+          <w:sz w:val="26"/>
+          <w:szCs w:val="26"/>
         </w:rPr>
         <w:t xml:space="preserve">, </w:t>
       </w:r>
       <w:proofErr w:type="spellStart"/>
       <w:r>
         <w:rPr>
-          <w:rFonts w:ascii="Mangal" w:hAnsi="Mangal" w:cs="Mangal"/>
-          <w:sz w:val="26"/>
-          <w:szCs w:val="26"/>
-        </w:rPr>
-        <w:t>येथे</w:t>
-      </w:r>
-      <w:proofErr w:type="spellEnd"/>
-      <w:r>
-        <w:rPr>
-          <w:rFonts w:ascii="Mangal" w:hAnsi="Mangal" w:cs="Mangal"/>
-          <w:sz w:val="26"/>
-          <w:szCs w:val="26"/>
-        </w:rPr>
-        <w:t xml:space="preserve"> </w:t>
-      </w:r>
-      <w:proofErr w:type="spellStart"/>
-      <w:r>
-        <w:rPr>
-          <w:rFonts w:ascii="Mangal" w:hAnsi="Mangal" w:cs="Mangal"/>
-          <w:sz w:val="26"/>
-          <w:szCs w:val="26"/>
-        </w:rPr>
-        <w:t>कार्यरत</w:t>
-      </w:r>
-      <w:proofErr w:type="spellEnd"/>
-      <w:r>
-        <w:rPr>
-          <w:rFonts w:ascii="Mangal" w:hAnsi="Mangal" w:cs="Mangal"/>
-          <w:sz w:val="26"/>
-          <w:szCs w:val="26"/>
-        </w:rPr>
-        <w:t xml:space="preserve"> </w:t>
-      </w:r>
-      <w:proofErr w:type="spellStart"/>
-      <w:r>
-        <w:rPr>
-          <w:rFonts w:ascii="Mangal" w:hAnsi="Mangal" w:cs="Mangal"/>
-          <w:sz w:val="26"/>
-          <w:szCs w:val="26"/>
-        </w:rPr>
-        <w:t>असून</w:t>
-      </w:r>
-      <w:proofErr w:type="spellEnd"/>
-      <w:r>
-        <w:rPr>
-          <w:rFonts w:ascii="Mangal" w:hAnsi="Mangal" w:cs="Mangal"/>
-          <w:sz w:val="26"/>
-          <w:szCs w:val="26"/>
-        </w:rPr>
-        <w:t xml:space="preserve"> </w:t>
-      </w:r>
-      <w:proofErr w:type="spellStart"/>
-      <w:r>
-        <w:rPr>
-          <w:rFonts w:ascii="Mangal" w:hAnsi="Mangal" w:cs="Mangal"/>
-          <w:sz w:val="26"/>
-          <w:szCs w:val="26"/>
-        </w:rPr>
-        <w:t>माझी</w:t>
-      </w:r>
-      <w:proofErr w:type="spellEnd"/>
-      <w:r>
-        <w:rPr>
-          <w:rFonts w:ascii="Mangal" w:hAnsi="Mangal" w:cs="Mangal"/>
-          <w:sz w:val="26"/>
-          <w:szCs w:val="26"/>
-        </w:rPr>
-        <w:t xml:space="preserve"> </w:t>
-      </w:r>
-      <w:proofErr w:type="spellStart"/>
-      <w:r>
-        <w:rPr>
-          <w:rFonts w:ascii="Mangal" w:hAnsi="Mangal" w:cs="Mangal"/>
-          <w:b/>
-          <w:sz w:val="26"/>
-          <w:szCs w:val="26"/>
-        </w:rPr>
-        <w:t>पत्नी</w:t>
-      </w:r>
-      <w:proofErr w:type="spellEnd"/>
-      <w:r>
-        <w:rPr>
-          <w:rFonts w:ascii="Mangal" w:hAnsi="Mangal" w:cs="Mangal"/>
-          <w:b/>
-          <w:sz w:val="26"/>
-          <w:szCs w:val="26"/>
-        </w:rPr>
-        <w:t xml:space="preserve"> </w:t>
-      </w:r>
-      <w:proofErr w:type="spellStart"/>
-      <w:r>
-        <w:rPr>
-          <w:rFonts w:ascii="Mangal" w:hAnsi="Mangal" w:cs="Mangal"/>
-          <w:b/>
-          <w:sz w:val="26"/>
-          <w:szCs w:val="26"/>
-        </w:rPr>
-        <w:t>सौ</w:t>
-      </w:r>
-      <w:proofErr w:type="spellEnd"/>
-      <w:r>
-        <w:rPr>
-          <w:rFonts w:ascii="Mangal" w:hAnsi="Mangal" w:cs="Mangal"/>
-          <w:b/>
-          <w:sz w:val="26"/>
-          <w:szCs w:val="26"/>
-        </w:rPr>
-        <w:t xml:space="preserve"> </w:t>
-      </w:r>
-      <w:proofErr w:type="spellStart"/>
-      <w:r>
-        <w:rPr>
-          <w:rFonts w:ascii="Mangal" w:hAnsi="Mangal" w:cs="Mangal"/>
-          <w:b/>
-          <w:sz w:val="26"/>
-          <w:szCs w:val="26"/>
-        </w:rPr>
-        <w:t>शुभांगी</w:t>
-      </w:r>
-      <w:proofErr w:type="spellEnd"/>
-      <w:r>
-        <w:rPr>
-          <w:rFonts w:ascii="Mangal" w:hAnsi="Mangal" w:cs="Mangal"/>
-          <w:b/>
-          <w:sz w:val="26"/>
-          <w:szCs w:val="26"/>
-        </w:rPr>
-        <w:t xml:space="preserve"> </w:t>
-      </w:r>
-      <w:proofErr w:type="spellStart"/>
-      <w:r>
-        <w:rPr>
-          <w:rFonts w:ascii="Mangal" w:hAnsi="Mangal" w:cs="Mangal"/>
-          <w:b/>
-          <w:sz w:val="26"/>
-          <w:szCs w:val="26"/>
-        </w:rPr>
-        <w:t>अभिनय</w:t>
-      </w:r>
-      <w:proofErr w:type="spellEnd"/>
-      <w:r>
-        <w:rPr>
-          <w:rFonts w:ascii="Mangal" w:hAnsi="Mangal" w:cs="Mangal"/>
-          <w:b/>
-          <w:sz w:val="26"/>
-          <w:szCs w:val="26"/>
-        </w:rPr>
-        <w:t xml:space="preserve"> </w:t>
-      </w:r>
-      <w:proofErr w:type="spellStart"/>
-      <w:r>
-        <w:rPr>
-          <w:rFonts w:ascii="Mangal" w:hAnsi="Mangal" w:cs="Mangal"/>
-          <w:b/>
-          <w:sz w:val="26"/>
-          <w:szCs w:val="26"/>
-        </w:rPr>
-        <w:t>अंबुरे</w:t>
-      </w:r>
-      <w:proofErr w:type="spellEnd"/>
-      <w:r>
-        <w:rPr>
-          <w:rFonts w:ascii="Mangal" w:hAnsi="Mangal" w:cs="Mangal"/>
-          <w:b/>
-          <w:sz w:val="26"/>
-          <w:szCs w:val="26"/>
-        </w:rPr>
-        <w:t xml:space="preserve"> </w:t>
-      </w:r>
-      <w:proofErr w:type="spellStart"/>
-      <w:r>
-        <w:rPr>
-          <w:rFonts w:ascii="Mangal" w:hAnsi="Mangal" w:cs="Mangal"/>
-          <w:b/>
-          <w:sz w:val="26"/>
-          <w:szCs w:val="26"/>
-        </w:rPr>
-        <w:t>हिचा</w:t>
-      </w:r>
-      <w:proofErr w:type="spellEnd"/>
-      <w:r>
-        <w:rPr>
-          <w:rFonts w:ascii="Mangal" w:hAnsi="Mangal" w:cs="Mangal"/>
-          <w:b/>
-          <w:sz w:val="26"/>
-          <w:szCs w:val="26"/>
-        </w:rPr>
-        <w:t xml:space="preserve"> </w:t>
-      </w:r>
-      <w:proofErr w:type="spellStart"/>
-      <w:r>
-        <w:rPr>
-          <w:rFonts w:ascii="Mangal" w:hAnsi="Mangal" w:cs="Mangal"/>
-          <w:b/>
-          <w:sz w:val="26"/>
-          <w:szCs w:val="26"/>
-        </w:rPr>
-        <w:t>दि</w:t>
-      </w:r>
-      <w:proofErr w:type="spellEnd"/>
-      <w:r>
-        <w:rPr>
-          <w:rFonts w:ascii="Mangal" w:hAnsi="Mangal" w:cs="Mangal"/>
-          <w:b/>
-          <w:sz w:val="26"/>
-          <w:szCs w:val="26"/>
-        </w:rPr>
-        <w:t xml:space="preserve"> २१/०३/२०२० </w:t>
-      </w:r>
-      <w:proofErr w:type="spellStart"/>
-      <w:r>
-        <w:rPr>
-          <w:rFonts w:ascii="Mangal" w:hAnsi="Mangal" w:cs="Mangal"/>
-          <w:b/>
-          <w:sz w:val="26"/>
-          <w:szCs w:val="26"/>
-        </w:rPr>
-        <w:t>ते</w:t>
-      </w:r>
-      <w:proofErr w:type="spellEnd"/>
-      <w:r>
-        <w:rPr>
-          <w:rFonts w:ascii="Mangal" w:hAnsi="Mangal" w:cs="Mangal"/>
-          <w:b/>
-          <w:sz w:val="26"/>
-          <w:szCs w:val="26"/>
-        </w:rPr>
-        <w:t xml:space="preserve"> २८/०३/२०२० </w:t>
-      </w:r>
-      <w:proofErr w:type="spellStart"/>
-      <w:r>
-        <w:rPr>
-          <w:rFonts w:ascii="Mangal" w:hAnsi="Mangal" w:cs="Mangal"/>
-          <w:b/>
-          <w:sz w:val="26"/>
-          <w:szCs w:val="26"/>
-        </w:rPr>
-        <w:t>या</w:t>
-      </w:r>
-      <w:proofErr w:type="spellEnd"/>
-      <w:r>
-        <w:rPr>
-          <w:rFonts w:ascii="Mangal" w:hAnsi="Mangal" w:cs="Mangal"/>
-          <w:b/>
-          <w:sz w:val="26"/>
-          <w:szCs w:val="26"/>
-        </w:rPr>
-        <w:t xml:space="preserve"> </w:t>
-      </w:r>
-      <w:proofErr w:type="spellStart"/>
-      <w:r>
-        <w:rPr>
-          <w:rFonts w:ascii="Mangal" w:hAnsi="Mangal" w:cs="Mangal"/>
-          <w:sz w:val="26"/>
-          <w:szCs w:val="26"/>
-        </w:rPr>
-        <w:t>कालावधीतील</w:t>
-      </w:r>
-      <w:proofErr w:type="spellEnd"/>
-      <w:r>
-        <w:rPr>
-          <w:rFonts w:ascii="Mangal" w:hAnsi="Mangal" w:cs="Mangal"/>
-          <w:sz w:val="26"/>
-          <w:szCs w:val="26"/>
-        </w:rPr>
-        <w:t xml:space="preserve"> </w:t>
-      </w:r>
-      <w:proofErr w:type="spellStart"/>
-      <w:r>
-        <w:rPr>
-          <w:rFonts w:ascii="Mangal" w:hAnsi="Mangal" w:cs="Mangal"/>
-          <w:sz w:val="26"/>
-          <w:szCs w:val="26"/>
-        </w:rPr>
-        <w:t>आंतररुग्ण</w:t>
-      </w:r>
-      <w:proofErr w:type="spellEnd"/>
-      <w:r>
-        <w:rPr>
-          <w:rFonts w:ascii="Mangal" w:hAnsi="Mangal" w:cs="Mangal"/>
-          <w:sz w:val="26"/>
-          <w:szCs w:val="26"/>
-        </w:rPr>
-        <w:t xml:space="preserve"> </w:t>
-      </w:r>
-      <w:proofErr w:type="spellStart"/>
-      <w:r>
-        <w:rPr>
-          <w:rFonts w:ascii="Mangal" w:hAnsi="Mangal" w:cs="Mangal"/>
-          <w:sz w:val="26"/>
-          <w:szCs w:val="26"/>
-        </w:rPr>
-        <w:t>कालावधीतील</w:t>
-      </w:r>
-      <w:proofErr w:type="spellEnd"/>
-      <w:r>
-        <w:rPr>
-          <w:rFonts w:ascii="Mangal" w:hAnsi="Mangal" w:cs="Mangal"/>
-          <w:sz w:val="26"/>
-          <w:szCs w:val="26"/>
-        </w:rPr>
-        <w:t xml:space="preserve"> </w:t>
-      </w:r>
-      <w:proofErr w:type="spellStart"/>
-      <w:r>
-        <w:rPr>
-          <w:rFonts w:ascii="Mangal" w:hAnsi="Mangal" w:cs="Mangal"/>
-          <w:sz w:val="26"/>
-          <w:szCs w:val="26"/>
-        </w:rPr>
-        <w:t>औषोधोपचारांवरील</w:t>
-      </w:r>
-      <w:proofErr w:type="spellEnd"/>
-      <w:r>
-        <w:rPr>
-          <w:rFonts w:ascii="Mangal" w:hAnsi="Mangal" w:cs="Mangal"/>
-          <w:sz w:val="26"/>
-          <w:szCs w:val="26"/>
-        </w:rPr>
-        <w:t xml:space="preserve"> </w:t>
-      </w:r>
-      <w:proofErr w:type="spellStart"/>
-      <w:r>
-        <w:rPr>
-          <w:rFonts w:ascii="Mangal" w:hAnsi="Mangal" w:cs="Mangal"/>
-          <w:sz w:val="26"/>
-          <w:szCs w:val="26"/>
-        </w:rPr>
-        <w:t>तसेच</w:t>
-      </w:r>
-      <w:proofErr w:type="spellEnd"/>
-      <w:r>
-        <w:rPr>
-          <w:rFonts w:ascii="Mangal" w:hAnsi="Mangal" w:cs="Mangal"/>
-          <w:sz w:val="26"/>
-          <w:szCs w:val="26"/>
-        </w:rPr>
-        <w:t xml:space="preserve"> </w:t>
-      </w:r>
-      <w:proofErr w:type="spellStart"/>
-      <w:r>
-        <w:rPr>
-          <w:rFonts w:ascii="Mangal" w:hAnsi="Mangal" w:cs="Mangal"/>
-          <w:sz w:val="26"/>
-          <w:szCs w:val="26"/>
-        </w:rPr>
-        <w:t>वैद्यकीय</w:t>
-      </w:r>
-      <w:proofErr w:type="spellEnd"/>
-      <w:r>
-        <w:rPr>
-          <w:rFonts w:ascii="Mangal" w:hAnsi="Mangal" w:cs="Mangal"/>
-          <w:sz w:val="26"/>
-          <w:szCs w:val="26"/>
-        </w:rPr>
-        <w:t xml:space="preserve"> </w:t>
-      </w:r>
-      <w:proofErr w:type="spellStart"/>
-      <w:r>
-        <w:rPr>
-          <w:rFonts w:ascii="Mangal" w:hAnsi="Mangal" w:cs="Mangal"/>
-          <w:sz w:val="26"/>
-          <w:szCs w:val="26"/>
-        </w:rPr>
-        <w:t>उपचारावरील</w:t>
-      </w:r>
-      <w:proofErr w:type="spellEnd"/>
-      <w:r>
-        <w:rPr>
-          <w:rFonts w:ascii="Mangal" w:hAnsi="Mangal" w:cs="Mangal"/>
-          <w:sz w:val="26"/>
-          <w:szCs w:val="26"/>
-        </w:rPr>
-        <w:t xml:space="preserve"> </w:t>
-      </w:r>
-      <w:proofErr w:type="spellStart"/>
-      <w:r>
-        <w:rPr>
-          <w:rFonts w:ascii="Mangal" w:hAnsi="Mangal" w:cs="Mangal"/>
-          <w:sz w:val="26"/>
-          <w:szCs w:val="26"/>
-        </w:rPr>
-        <w:t>सर्व</w:t>
-      </w:r>
-      <w:proofErr w:type="spellEnd"/>
-      <w:r>
-        <w:rPr>
-          <w:rFonts w:ascii="Mangal" w:hAnsi="Mangal" w:cs="Mangal"/>
-          <w:sz w:val="26"/>
-          <w:szCs w:val="26"/>
-        </w:rPr>
-        <w:t xml:space="preserve"> </w:t>
-      </w:r>
-      <w:proofErr w:type="spellStart"/>
-      <w:r>
-        <w:rPr>
-          <w:rFonts w:ascii="Mangal" w:hAnsi="Mangal" w:cs="Mangal"/>
-          <w:sz w:val="26"/>
-          <w:szCs w:val="26"/>
-        </w:rPr>
-        <w:t>खर्चची</w:t>
-      </w:r>
-      <w:proofErr w:type="spellEnd"/>
-      <w:r>
-        <w:rPr>
-          <w:rFonts w:ascii="Mangal" w:hAnsi="Mangal" w:cs="Mangal"/>
-          <w:sz w:val="26"/>
-          <w:szCs w:val="26"/>
-        </w:rPr>
-        <w:t xml:space="preserve"> </w:t>
-      </w:r>
-      <w:proofErr w:type="spellStart"/>
-      <w:r>
-        <w:rPr>
-          <w:rFonts w:ascii="Mangal" w:hAnsi="Mangal" w:cs="Mangal"/>
-          <w:sz w:val="26"/>
-          <w:szCs w:val="26"/>
-        </w:rPr>
-        <w:t>रक्कम</w:t>
+          <w:rFonts w:ascii="Mangal" w:hAnsi="Mangal" w:cs="Mangal" w:hint="cs"/>
+          <w:sz w:val="26"/>
+          <w:szCs w:val="26"/>
+        </w:rPr>
+        <w:t>वरील</w:t>
+      </w:r>
+      <w:proofErr w:type="spellEnd"/>
+      <w:r>
+        <w:rPr>
+          <w:rFonts w:ascii="Mangal" w:hAnsi="Mangal" w:cs="Mangal"/>
+          <w:sz w:val="26"/>
+          <w:szCs w:val="26"/>
+        </w:rPr>
+        <w:t xml:space="preserve"> </w:t>
+      </w:r>
+      <w:proofErr w:type="spellStart"/>
+      <w:r>
+        <w:rPr>
+          <w:rFonts w:ascii="Mangal" w:hAnsi="Mangal" w:cs="Mangal" w:hint="cs"/>
+          <w:sz w:val="26"/>
+          <w:szCs w:val="26"/>
+        </w:rPr>
+        <w:t>प्रमाणे</w:t>
+      </w:r>
+      <w:proofErr w:type="spellEnd"/>
+      <w:r>
+        <w:rPr>
+          <w:rFonts w:ascii="Mangal" w:hAnsi="Mangal" w:cs="Mangal"/>
+          <w:sz w:val="26"/>
+          <w:szCs w:val="26"/>
+        </w:rPr>
+        <w:t xml:space="preserve"> </w:t>
+      </w:r>
+      <w:proofErr w:type="spellStart"/>
+      <w:r>
+        <w:rPr>
+          <w:rFonts w:ascii="Mangal" w:hAnsi="Mangal" w:cs="Mangal" w:hint="cs"/>
+          <w:sz w:val="26"/>
+          <w:szCs w:val="26"/>
+        </w:rPr>
+        <w:t>दिलेली</w:t>
+      </w:r>
+      <w:proofErr w:type="spellEnd"/>
+      <w:r>
+        <w:rPr>
+          <w:rFonts w:ascii="Mangal" w:hAnsi="Mangal" w:cs="Mangal"/>
+          <w:sz w:val="26"/>
+          <w:szCs w:val="26"/>
+        </w:rPr>
+        <w:t xml:space="preserve"> </w:t>
+      </w:r>
+      <w:proofErr w:type="spellStart"/>
+      <w:r>
+        <w:rPr>
+          <w:rFonts w:ascii="Mangal" w:hAnsi="Mangal" w:cs="Mangal" w:hint="cs"/>
+          <w:sz w:val="26"/>
+          <w:szCs w:val="26"/>
+        </w:rPr>
+        <w:t>माहिती</w:t>
+      </w:r>
+      <w:proofErr w:type="spellEnd"/>
+      <w:r>
+        <w:rPr>
+          <w:rFonts w:ascii="Mangal" w:hAnsi="Mangal" w:cs="Mangal"/>
+          <w:sz w:val="26"/>
+          <w:szCs w:val="26"/>
+        </w:rPr>
+        <w:t xml:space="preserve"> </w:t>
+      </w:r>
+      <w:proofErr w:type="spellStart"/>
+      <w:r>
+        <w:rPr>
+          <w:rFonts w:ascii="Mangal" w:hAnsi="Mangal" w:cs="Mangal" w:hint="cs"/>
+          <w:sz w:val="26"/>
+          <w:szCs w:val="26"/>
+        </w:rPr>
+        <w:t>हि</w:t>
       </w:r>
       <w:proofErr w:type="spellEnd"/>
       <w:r>
@@ -1096,105 +1875,95 @@
       <w:proofErr w:type="spellStart"/>
       <w:r>
         <w:rPr>
-          <w:rFonts w:ascii="Mangal" w:hAnsi="Mangal" w:cs="Mangal"/>
-          <w:sz w:val="26"/>
-          <w:szCs w:val="26"/>
-        </w:rPr>
-        <w:t>रुपये</w:t>
-      </w:r>
-      <w:proofErr w:type="spellEnd"/>
-      <w:r>
-        <w:rPr>
-          <w:rFonts w:ascii="Mangal" w:hAnsi="Mangal" w:cs="Mangal"/>
-          <w:sz w:val="26"/>
-          <w:szCs w:val="26"/>
-        </w:rPr>
-        <w:t xml:space="preserve"> ----------------</w:t>
-      </w:r>
-      <w:r>
-        <w:rPr>
-          <w:rFonts w:ascii="Mangal" w:hAnsi="Mangal" w:cs="Mangal"/>
-          <w:sz w:val="26"/>
-          <w:szCs w:val="26"/>
-        </w:rPr>
-        <w:t>(</w:t>
-      </w:r>
-      <w:proofErr w:type="spellStart"/>
-      <w:r>
-        <w:rPr>
-          <w:rFonts w:ascii="Mangal" w:hAnsi="Mangal" w:cs="Mangal"/>
-          <w:sz w:val="26"/>
-          <w:szCs w:val="26"/>
-        </w:rPr>
-        <w:t>अक्षरी</w:t>
-      </w:r>
-      <w:proofErr w:type="spellEnd"/>
-      <w:r>
-        <w:rPr>
-          <w:rFonts w:ascii="Mangal" w:hAnsi="Mangal" w:cs="Mangal"/>
-          <w:sz w:val="26"/>
-          <w:szCs w:val="26"/>
-        </w:rPr>
-        <w:t xml:space="preserve"> </w:t>
-      </w:r>
-      <w:proofErr w:type="spellStart"/>
-      <w:r>
-        <w:rPr>
-          <w:rFonts w:ascii="Mangal" w:hAnsi="Mangal" w:cs="Mangal"/>
-          <w:sz w:val="26"/>
-          <w:szCs w:val="26"/>
-        </w:rPr>
-        <w:t>रुपये</w:t>
-      </w:r>
-      <w:proofErr w:type="spellEnd"/>
-      <w:r>
-        <w:rPr>
-          <w:rFonts w:ascii="Mangal" w:hAnsi="Mangal" w:cs="Mangal"/>
-          <w:sz w:val="26"/>
-          <w:szCs w:val="26"/>
-        </w:rPr>
-        <w:t xml:space="preserve"> --------------------------------------------- </w:t>
-      </w:r>
-      <w:proofErr w:type="spellStart"/>
-      <w:r>
-        <w:rPr>
-          <w:rFonts w:ascii="Mangal" w:hAnsi="Mangal" w:cs="Mangal"/>
-          <w:sz w:val="26"/>
-          <w:szCs w:val="26"/>
-        </w:rPr>
-        <w:t>एकूण</w:t>
-      </w:r>
-      <w:proofErr w:type="spellEnd"/>
-      <w:r>
-        <w:rPr>
-          <w:rFonts w:ascii="Mangal" w:hAnsi="Mangal" w:cs="Mangal"/>
-          <w:sz w:val="26"/>
-          <w:szCs w:val="26"/>
-        </w:rPr>
-        <w:t xml:space="preserve"> ) </w:t>
-      </w:r>
-      <w:proofErr w:type="spellStart"/>
-      <w:r>
-        <w:rPr>
-          <w:rFonts w:ascii="Mangal" w:hAnsi="Mangal" w:cs="Mangal"/>
-          <w:sz w:val="26"/>
-          <w:szCs w:val="26"/>
-        </w:rPr>
-        <w:t>हि</w:t>
-      </w:r>
-      <w:proofErr w:type="spellEnd"/>
-      <w:r>
-        <w:rPr>
-          <w:rFonts w:ascii="Mangal" w:hAnsi="Mangal" w:cs="Mangal"/>
-          <w:sz w:val="26"/>
-          <w:szCs w:val="26"/>
-        </w:rPr>
-        <w:t xml:space="preserve">  </w:t>
-      </w:r>
-      <w:proofErr w:type="spellStart"/>
-      <w:r>
-        <w:rPr>
-          <w:rFonts w:ascii="Mangal" w:hAnsi="Mangal" w:cs="Mangal"/>
+          <w:rFonts w:ascii="Mangal" w:hAnsi="Mangal" w:cs="Mangal" w:hint="cs"/>
+          <w:sz w:val="26"/>
+          <w:szCs w:val="26"/>
+        </w:rPr>
+        <w:t>सत्य</w:t>
+      </w:r>
+      <w:proofErr w:type="spellEnd"/>
+      <w:r>
+        <w:rPr>
+          <w:rFonts w:ascii="Mangal" w:hAnsi="Mangal" w:cs="Mangal"/>
+          <w:sz w:val="26"/>
+          <w:szCs w:val="26"/>
+        </w:rPr>
+        <w:t xml:space="preserve"> </w:t>
+      </w:r>
+      <w:r>
+        <w:rPr>
+          <w:rFonts w:ascii="Mangal" w:hAnsi="Mangal" w:cs="Mangal" w:hint="cs"/>
+          <w:sz w:val="26"/>
+          <w:szCs w:val="26"/>
+        </w:rPr>
+        <w:t>व</w:t>
+      </w:r>
+      <w:r>
+        <w:rPr>
+          <w:rFonts w:ascii="Mangal" w:hAnsi="Mangal" w:cs="Mangal"/>
+          <w:sz w:val="26"/>
+          <w:szCs w:val="26"/>
+        </w:rPr>
+        <w:t xml:space="preserve"> </w:t>
+      </w:r>
+      <w:proofErr w:type="spellStart"/>
+      <w:r>
+        <w:rPr>
+          <w:rFonts w:ascii="Mangal" w:hAnsi="Mangal" w:cs="Mangal" w:hint="cs"/>
+          <w:sz w:val="26"/>
+          <w:szCs w:val="26"/>
+        </w:rPr>
+        <w:t>खरी</w:t>
+      </w:r>
+      <w:proofErr w:type="spellEnd"/>
+      <w:r>
+        <w:rPr>
+          <w:rFonts w:ascii="Mangal" w:hAnsi="Mangal" w:cs="Mangal"/>
+          <w:sz w:val="26"/>
+          <w:szCs w:val="26"/>
+        </w:rPr>
+        <w:t xml:space="preserve"> </w:t>
+      </w:r>
+      <w:proofErr w:type="spellStart"/>
+      <w:r>
+        <w:rPr>
+          <w:rFonts w:ascii="Mangal" w:hAnsi="Mangal" w:cs="Mangal" w:hint="cs"/>
+          <w:sz w:val="26"/>
+          <w:szCs w:val="26"/>
+        </w:rPr>
+        <w:t>असलेबाबत</w:t>
+      </w:r>
+      <w:proofErr w:type="spellEnd"/>
+      <w:r>
+        <w:rPr>
+          <w:rFonts w:ascii="Mangal" w:hAnsi="Mangal" w:cs="Mangal"/>
+          <w:sz w:val="26"/>
+          <w:szCs w:val="26"/>
+        </w:rPr>
+        <w:t xml:space="preserve"> </w:t>
+      </w:r>
+      <w:proofErr w:type="spellStart"/>
+      <w:r>
+        <w:rPr>
+          <w:rFonts w:ascii="Mangal" w:hAnsi="Mangal" w:cs="Mangal" w:hint="cs"/>
+          <w:sz w:val="26"/>
+          <w:szCs w:val="26"/>
+        </w:rPr>
+        <w:t>ची</w:t>
+      </w:r>
+      <w:proofErr w:type="spellEnd"/>
+      <w:r>
+        <w:rPr>
+          <w:rFonts w:ascii="Mangal" w:hAnsi="Mangal" w:cs="Mangal"/>
+          <w:sz w:val="26"/>
+          <w:szCs w:val="26"/>
+        </w:rPr>
+        <w:t xml:space="preserve"> </w:t>
+      </w:r>
+      <w:proofErr w:type="spellStart"/>
+      <w:r>
+        <w:rPr>
+          <w:rFonts w:ascii="Mangal" w:hAnsi="Mangal" w:cs="Mangal" w:hint="cs"/>
           <w:sz w:val="26"/>
           <w:szCs w:val="26"/>
         </w:rPr>
@@ -1212,79 +1981,43 @@
       <w:proofErr w:type="spellStart"/>
       <w:r>
         <w:rPr>
-          <w:rFonts w:ascii="Mangal" w:hAnsi="Mangal" w:cs="Mangal"/>
-          <w:sz w:val="26"/>
-          <w:szCs w:val="26"/>
-        </w:rPr>
-        <w:t>स्वतः</w:t>
-      </w:r>
-      <w:proofErr w:type="spellEnd"/>
-      <w:r>
-        <w:rPr>
-          <w:rFonts w:ascii="Mangal" w:hAnsi="Mangal" w:cs="Mangal"/>
-          <w:sz w:val="26"/>
-          <w:szCs w:val="26"/>
-        </w:rPr>
-        <w:t xml:space="preserve"> </w:t>
-      </w:r>
-      <w:proofErr w:type="spellStart"/>
-      <w:r>
-        <w:rPr>
-          <w:rFonts w:ascii="Mangal" w:hAnsi="Mangal" w:cs="Mangal"/>
-          <w:sz w:val="26"/>
-          <w:szCs w:val="26"/>
-        </w:rPr>
-        <w:t>संपूर्णपणे</w:t>
-      </w:r>
-      <w:proofErr w:type="spellEnd"/>
-      <w:r>
-        <w:rPr>
-          <w:rFonts w:ascii="Mangal" w:hAnsi="Mangal" w:cs="Mangal"/>
-          <w:sz w:val="26"/>
-          <w:szCs w:val="26"/>
-        </w:rPr>
-        <w:t xml:space="preserve"> </w:t>
-      </w:r>
-      <w:proofErr w:type="spellStart"/>
-      <w:r>
-        <w:rPr>
-          <w:rFonts w:ascii="Mangal" w:hAnsi="Mangal" w:cs="Mangal"/>
-          <w:sz w:val="26"/>
-          <w:szCs w:val="26"/>
-        </w:rPr>
-        <w:t>खर्च</w:t>
-      </w:r>
-      <w:proofErr w:type="spellEnd"/>
-      <w:r>
-        <w:rPr>
-          <w:rFonts w:ascii="Mangal" w:hAnsi="Mangal" w:cs="Mangal"/>
-          <w:sz w:val="26"/>
-          <w:szCs w:val="26"/>
-        </w:rPr>
-        <w:t xml:space="preserve"> </w:t>
-      </w:r>
-      <w:proofErr w:type="spellStart"/>
-      <w:r>
-        <w:rPr>
-          <w:rFonts w:ascii="Mangal" w:hAnsi="Mangal" w:cs="Mangal"/>
-          <w:sz w:val="26"/>
-          <w:szCs w:val="26"/>
-        </w:rPr>
-        <w:t>केलेली</w:t>
-      </w:r>
-      <w:proofErr w:type="spellEnd"/>
-      <w:r>
-        <w:rPr>
-          <w:rFonts w:ascii="Mangal" w:hAnsi="Mangal" w:cs="Mangal"/>
-          <w:sz w:val="26"/>
-          <w:szCs w:val="26"/>
-        </w:rPr>
-        <w:t xml:space="preserve">  </w:t>
-      </w:r>
-      <w:proofErr w:type="spellStart"/>
-      <w:r>
-        <w:rPr>
-          <w:rFonts w:ascii="Mangal" w:hAnsi="Mangal" w:cs="Mangal"/>
+          <w:rFonts w:ascii="Mangal" w:hAnsi="Mangal" w:cs="Mangal" w:hint="cs"/>
+          <w:sz w:val="26"/>
+          <w:szCs w:val="26"/>
+        </w:rPr>
+        <w:t>स्वाक्षरी</w:t>
+      </w:r>
+      <w:proofErr w:type="spellEnd"/>
+      <w:r>
+        <w:rPr>
+          <w:rFonts w:ascii="Mangal" w:hAnsi="Mangal" w:cs="Mangal"/>
+          <w:sz w:val="26"/>
+          <w:szCs w:val="26"/>
+        </w:rPr>
+        <w:t xml:space="preserve"> </w:t>
+      </w:r>
+      <w:proofErr w:type="spellStart"/>
+      <w:r>
+        <w:rPr>
+          <w:rFonts w:ascii="Mangal" w:hAnsi="Mangal" w:cs="Mangal" w:hint="cs"/>
+          <w:sz w:val="26"/>
+          <w:szCs w:val="26"/>
+        </w:rPr>
+        <w:t>केली</w:t>
+      </w:r>
+      <w:proofErr w:type="spellEnd"/>
+      <w:r>
+        <w:rPr>
+          <w:rFonts w:ascii="Mangal" w:hAnsi="Mangal" w:cs="Mangal"/>
+          <w:sz w:val="26"/>
+          <w:szCs w:val="26"/>
+        </w:rPr>
+        <w:t xml:space="preserve"> </w:t>
+      </w:r>
+      <w:proofErr w:type="spellStart"/>
+      <w:r>
+        <w:rPr>
+          <w:rFonts w:ascii="Mangal" w:hAnsi="Mangal" w:cs="Mangal" w:hint="cs"/>
           <w:sz w:val="26"/>
           <w:szCs w:val="26"/>
         </w:rPr>
@@ -1321,7 +2054,282 @@
             <v:stroke joinstyle="miter"/>
             <v:path gradientshapeok="t" o:connecttype="rect"/>
           </v:shapetype>
-          <v:shape id="_x0000_s1028" type="#_x0000_t202" style="position:absolute;left:0;text-align:left;margin-left:-.95pt;margin-top:26.25pt;width:187.95pt;height:58.9pt;z-index:251659264" stroked="f">
+          <v:shape id="_x0000_s1026" type="#_x0000_t202" style="position:absolute;left:0;text-align:left;margin-left:203.85pt;margin-top:30.4pt;width:313.25pt;height:115pt;z-index:251658240" stroked="f">
+            <v:textbox>
+              <w:txbxContent>
+                <w:p>
+                  <w:pPr>
+                    <w:rPr>
+                      <w:rFonts w:ascii="Times New Roman" w:hAnsi="Times New Roman" w:cs="Times New Roman"/>
+                      <w:sz w:val="26"/>
+                      <w:szCs w:val="26"/>
+                      <w:lang w:bidi="mr-IN"/>
+                    </w:rPr>
+                  </w:pPr>
+                  <w:r>
+                    <w:rPr>
+                      <w:rFonts w:ascii="Mangal" w:hAnsi="Mangal" w:cs="Mangal" w:hint="cs"/>
+                      <w:sz w:val="26"/>
+                      <w:szCs w:val="26"/>
+                      <w:cs/>
+                      <w:lang w:bidi="mr-IN"/>
+                    </w:rPr>
+                    <w:t>कर्मचाऱ्याची सही</w:t>
+                  </w:r>
+                  <w:r>
+                    <w:rPr>
+                      <w:rFonts w:ascii="Mangal" w:hAnsi="Mangal" w:cs="Mangal"/>
+                      <w:sz w:val="26"/>
+                      <w:szCs w:val="26"/>
+                      <w:cs/>
+                      <w:lang w:bidi="mr-IN"/>
+                    </w:rPr>
+                    <w:t>:-</w:t>
+                  </w:r>
+                  <w:r>
+                    <w:rPr>
+                      <w:rFonts w:ascii="Mangal" w:hAnsi="Mangal" w:cs="Mangal"/>
+                      <w:sz w:val="26"/>
+                      <w:szCs w:val="26"/>
+                      <w:cs/>
+                      <w:lang w:bidi="mr-IN"/>
+                    </w:rPr>
+                    <w:br/>
+                  </w:r>
+                  <w:r>
+                    <w:rPr>
+                      <w:rFonts w:ascii="Mangal" w:hAnsi="Mangal" w:cs="Mangal" w:hint="cs"/>
+                      <w:sz w:val="26"/>
+                      <w:szCs w:val="26"/>
+                      <w:cs/>
+                      <w:lang w:bidi="mr-IN"/>
+                    </w:rPr>
+                    <w:t>नाव :</w:t>
+                  </w:r>
+                  <w:r>
+                    <w:rPr>
+                      <w:rFonts w:ascii="Mangal" w:hAnsi="Mangal" w:cs="Mangal" w:hint="cs"/>
+                      <w:sz w:val="26"/>
+                      <w:szCs w:val="26"/>
+                      <w:lang w:bidi="mr-IN"/>
+                    </w:rPr>
+                    <w:t xml:space="preserve"> </w:t>
+                  </w:r>
+                  <w:proofErr w:type="spellStart"/>
+                  <w:r>
+                    <w:rPr>
+                      <w:rFonts w:ascii="Mangal" w:hAnsi="Mangal" w:cs="Mangal" w:hint="cs"/>
+                      <w:sz w:val="26"/>
+                      <w:szCs w:val="26"/>
+                      <w:lang w:bidi="mr-IN"/>
+                    </w:rPr>
+                    <w:t>श्री</w:t>
+                  </w:r>
+                  <w:proofErr w:type="spellEnd"/>
+                  <w:r>
+                    <w:rPr>
+                      <w:rFonts w:ascii="Mangal" w:hAnsi="Mangal" w:cs="Mangal"/>
+                      <w:sz w:val="26"/>
+                      <w:szCs w:val="26"/>
+                      <w:lang w:bidi="mr-IN"/>
+                    </w:rPr>
+                    <w:t xml:space="preserve"> </w:t>
+                  </w:r>
+                  <w:proofErr w:type="spellStart"/>
+                  <w:r>
+                    <w:rPr>
+                      <w:rFonts w:ascii="Mangal" w:hAnsi="Mangal" w:cs="Mangal" w:hint="cs"/>
+                      <w:sz w:val="26"/>
+                      <w:szCs w:val="26"/>
+                      <w:lang w:bidi="mr-IN"/>
+                    </w:rPr>
+                    <w:t>अभिनय</w:t>
+                  </w:r>
+                  <w:proofErr w:type="spellEnd"/>
+                  <w:r>
+                    <w:rPr>
+                      <w:rFonts w:ascii="Mangal" w:hAnsi="Mangal" w:cs="Mangal"/>
+                      <w:sz w:val="26"/>
+                      <w:szCs w:val="26"/>
+                      <w:lang w:bidi="mr-IN"/>
+                    </w:rPr>
+                    <w:t xml:space="preserve"> </w:t>
+                  </w:r>
+                  <w:proofErr w:type="spellStart"/>
+                  <w:r>
+                    <w:rPr>
+                      <w:rFonts w:ascii="Mangal" w:hAnsi="Mangal" w:cs="Mangal" w:hint="cs"/>
+                      <w:sz w:val="26"/>
+                      <w:szCs w:val="26"/>
+                      <w:lang w:bidi="mr-IN"/>
+                    </w:rPr>
+                    <w:t>दीपक</w:t>
+                  </w:r>
+                  <w:proofErr w:type="spellEnd"/>
+                  <w:r>
+                    <w:rPr>
+                      <w:rFonts w:ascii="Mangal" w:hAnsi="Mangal" w:cs="Mangal"/>
+                      <w:sz w:val="26"/>
+                      <w:szCs w:val="26"/>
+                      <w:lang w:bidi="mr-IN"/>
+                    </w:rPr>
+                    <w:t xml:space="preserve"> </w:t>
+                  </w:r>
+                  <w:proofErr w:type="spellStart"/>
+                  <w:r>
+                    <w:rPr>
+                      <w:rFonts w:ascii="Mangal" w:hAnsi="Mangal" w:cs="Mangal" w:hint="cs"/>
+                      <w:sz w:val="26"/>
+                      <w:szCs w:val="26"/>
+                      <w:lang w:bidi="mr-IN"/>
+                    </w:rPr>
+                    <w:t>अंबुरे</w:t>
+                  </w:r>
+                  <w:proofErr w:type="spellEnd"/>
+                  <w:r>
+                    <w:rPr>
+                      <w:rFonts w:ascii="Mangal" w:hAnsi="Mangal" w:cs="Mangal"/>
+                      <w:sz w:val="26"/>
+                      <w:szCs w:val="26"/>
+                      <w:cs/>
+                      <w:lang w:bidi="mr-IN"/>
+                    </w:rPr>
+                    <w:br/>
+                  </w:r>
+                  <w:r>
+                    <w:rPr>
+                      <w:rFonts w:ascii="Mangal" w:hAnsi="Mangal" w:cs="Mangal" w:hint="cs"/>
+                      <w:sz w:val="26"/>
+                      <w:szCs w:val="26"/>
+                      <w:cs/>
+                      <w:lang w:bidi="mr-IN"/>
+                    </w:rPr>
+                    <w:t>पदनाम :अधिव्याख्याता संगणक.</w:t>
+                  </w:r>
+                  <w:r>
+                    <w:rPr>
+                      <w:rFonts w:ascii="Mangal" w:hAnsi="Mangal" w:cs="Mangal"/>
+                      <w:sz w:val="26"/>
+                      <w:szCs w:val="26"/>
+                      <w:cs/>
+                      <w:lang w:bidi="mr-IN"/>
+                    </w:rPr>
+                    <w:br/>
+                  </w:r>
+                  <w:r>
+                    <w:rPr>
+                      <w:rFonts w:ascii="Mangal" w:hAnsi="Mangal" w:cs="Mangal" w:hint="cs"/>
+                      <w:sz w:val="26"/>
+                      <w:szCs w:val="26"/>
+                      <w:cs/>
+                      <w:lang w:bidi="mr-IN"/>
+                    </w:rPr>
+                    <w:t>कार्यालय : शासकीय</w:t>
+                  </w:r>
+                  <w:r>
+                    <w:rPr>
+                      <w:rFonts w:ascii="Times New Roman" w:hAnsi="Times New Roman" w:cs="Times New Roman" w:hint="cs"/>
+                      <w:sz w:val="26"/>
+                      <w:szCs w:val="26"/>
+                      <w:cs/>
+                      <w:lang w:bidi="mr-IN"/>
+                    </w:rPr>
+                    <w:t xml:space="preserve"> </w:t>
+                  </w:r>
+                  <w:proofErr w:type="spellStart"/>
+                  <w:r>
+                    <w:rPr>
+                      <w:rFonts w:ascii="Mangal" w:hAnsi="Mangal" w:cs="Mangal"/>
+                      <w:sz w:val="26"/>
+                      <w:szCs w:val="26"/>
+                      <w:lang w:bidi="mr-IN"/>
+                    </w:rPr>
+                    <w:t>निवासी</w:t>
+                  </w:r>
+                  <w:proofErr w:type="spellEnd"/>
+                  <w:r>
+                    <w:rPr>
+                      <w:rFonts w:ascii="Times New Roman" w:hAnsi="Times New Roman" w:cs="Times New Roman"/>
+                      <w:sz w:val="26"/>
+                      <w:szCs w:val="26"/>
+                      <w:lang w:bidi="mr-IN"/>
+                    </w:rPr>
+                    <w:t xml:space="preserve"> </w:t>
+                  </w:r>
+                  <w:proofErr w:type="spellStart"/>
+                  <w:r>
+                    <w:rPr>
+                      <w:rFonts w:ascii="Mangal" w:hAnsi="Mangal" w:cs="Mangal"/>
+                      <w:sz w:val="26"/>
+                      <w:szCs w:val="26"/>
+                      <w:lang w:bidi="mr-IN"/>
+                    </w:rPr>
+                    <w:t>महिला</w:t>
+                  </w:r>
+                  <w:proofErr w:type="spellEnd"/>
+                  <w:r>
+                    <w:rPr>
+                      <w:rFonts w:ascii="Times New Roman" w:hAnsi="Times New Roman" w:cs="Times New Roman"/>
+                      <w:sz w:val="26"/>
+                      <w:szCs w:val="26"/>
+                      <w:lang w:bidi="mr-IN"/>
+                    </w:rPr>
+                    <w:t xml:space="preserve"> </w:t>
+                  </w:r>
+                  <w:proofErr w:type="spellStart"/>
+                  <w:r>
+                    <w:rPr>
+                      <w:rFonts w:ascii="Mangal" w:hAnsi="Mangal" w:cs="Mangal"/>
+                      <w:sz w:val="26"/>
+                      <w:szCs w:val="26"/>
+                      <w:lang w:bidi="mr-IN"/>
+                    </w:rPr>
+                    <w:t>तंत्रनिकेतन</w:t>
+                  </w:r>
+                  <w:proofErr w:type="spellEnd"/>
+                  <w:r>
+                    <w:rPr>
+                      <w:rFonts w:ascii="Times New Roman" w:hAnsi="Times New Roman" w:cs="Times New Roman"/>
+                      <w:sz w:val="26"/>
+                      <w:szCs w:val="26"/>
+                      <w:lang w:bidi="mr-IN"/>
+                    </w:rPr>
+                    <w:t xml:space="preserve">, </w:t>
+                  </w:r>
+                  <w:proofErr w:type="spellStart"/>
+                  <w:r>
+                    <w:rPr>
+                      <w:rFonts w:ascii="Mangal" w:hAnsi="Mangal" w:cs="Mangal"/>
+                      <w:sz w:val="26"/>
+                      <w:szCs w:val="26"/>
+                      <w:lang w:bidi="mr-IN"/>
+                    </w:rPr>
+                    <w:t>लातूर</w:t>
+                  </w:r>
+                  <w:proofErr w:type="spellEnd"/>
+                </w:p>
+                <w:p>
+                  <w:pPr>
+                    <w:rPr>
+                      <w:sz w:val="26"/>
+                      <w:szCs w:val="26"/>
+                    </w:rPr>
+                  </w:pPr>
+                </w:p>
+              </w:txbxContent>
+            </v:textbox>
+          </v:shape>
+        </w:pict>
+      </w:r>
+      <w:r>
+        <w:rPr>
+          <w:rFonts w:ascii="Mangal" w:hAnsi="Mangal" w:cs="Mangal"/>
+          <w:noProof/>
+          <w:sz w:val="26"/>
+          <w:szCs w:val="26"/>
+        </w:rPr>
+        <w:pict>
+          <v:shape id="_x0000_s1028" type="#_x0000_t202" style="position:absolute;left:0;text-align:left;margin-left:-.95pt;margin-top:24.75pt;width:187.95pt;height:58.9pt;z-index:251659264" stroked="f">
             <v:textbox>
               <w:txbxContent>
                 <w:p>
@@ -1423,281 +2431,6 @@
           </v:shape>
         </w:pict>
       </w:r>
-      <w:r>
-        <w:rPr>
-          <w:rFonts w:ascii="Mangal" w:hAnsi="Mangal" w:cs="Mangal"/>
-          <w:noProof/>
-          <w:sz w:val="26"/>
-          <w:szCs w:val="26"/>
-        </w:rPr>
-        <w:pict>
-          <v:shape id="_x0000_s1026" type="#_x0000_t202" style="position:absolute;left:0;text-align:left;margin-left:203.85pt;margin-top:15.05pt;width:313.25pt;height:129.05pt;z-index:251658240" stroked="f">
-            <v:textbox>
-              <w:txbxContent>
-                <w:p>
-                  <w:pPr>
-                    <w:rPr>
-                      <w:rFonts w:ascii="Times New Roman" w:hAnsi="Times New Roman" w:cs="Times New Roman"/>
-                      <w:sz w:val="26"/>
-                      <w:szCs w:val="26"/>
-                      <w:lang w:bidi="mr-IN"/>
-                    </w:rPr>
-                  </w:pPr>
-                  <w:r>
-                    <w:rPr>
-                      <w:rFonts w:ascii="Mangal" w:hAnsi="Mangal" w:cs="Mangal" w:hint="cs"/>
-                      <w:sz w:val="26"/>
-                      <w:szCs w:val="26"/>
-                      <w:cs/>
-                      <w:lang w:bidi="mr-IN"/>
-                    </w:rPr>
-                    <w:t>कर्मचाऱ्याची सही</w:t>
-                  </w:r>
-                  <w:r>
-                    <w:rPr>
-                      <w:rFonts w:ascii="Mangal" w:hAnsi="Mangal" w:cs="Mangal"/>
-                      <w:sz w:val="26"/>
-                      <w:szCs w:val="26"/>
-                      <w:cs/>
-                      <w:lang w:bidi="mr-IN"/>
-                    </w:rPr>
-                    <w:t>:-</w:t>
-                  </w:r>
-                  <w:r>
-                    <w:rPr>
-                      <w:rFonts w:ascii="Mangal" w:hAnsi="Mangal" w:cs="Mangal"/>
-                      <w:sz w:val="26"/>
-                      <w:szCs w:val="26"/>
-                      <w:cs/>
-                      <w:lang w:bidi="mr-IN"/>
-                    </w:rPr>
-                    <w:br/>
-                  </w:r>
-                  <w:r>
-                    <w:rPr>
-                      <w:rFonts w:ascii="Mangal" w:hAnsi="Mangal" w:cs="Mangal" w:hint="cs"/>
-                      <w:sz w:val="26"/>
-                      <w:szCs w:val="26"/>
-                      <w:cs/>
-                      <w:lang w:bidi="mr-IN"/>
-                    </w:rPr>
-                    <w:t>नाव :</w:t>
-                  </w:r>
-                  <w:r>
-                    <w:rPr>
-                      <w:rFonts w:ascii="Mangal" w:hAnsi="Mangal" w:cs="Mangal" w:hint="cs"/>
-                      <w:sz w:val="26"/>
-                      <w:szCs w:val="26"/>
-                      <w:lang w:bidi="mr-IN"/>
-                    </w:rPr>
-                    <w:t xml:space="preserve"> </w:t>
-                  </w:r>
-                  <w:proofErr w:type="spellStart"/>
-                  <w:r>
-                    <w:rPr>
-                      <w:rFonts w:ascii="Mangal" w:hAnsi="Mangal" w:cs="Mangal" w:hint="cs"/>
-                      <w:sz w:val="26"/>
-                      <w:szCs w:val="26"/>
-                      <w:lang w:bidi="mr-IN"/>
-                    </w:rPr>
-                    <w:t>श्री</w:t>
-                  </w:r>
-                  <w:proofErr w:type="spellEnd"/>
-                  <w:r>
-                    <w:rPr>
-                      <w:rFonts w:ascii="Mangal" w:hAnsi="Mangal" w:cs="Mangal"/>
-                      <w:sz w:val="26"/>
-                      <w:szCs w:val="26"/>
-                      <w:lang w:bidi="mr-IN"/>
-                    </w:rPr>
-                    <w:t xml:space="preserve"> </w:t>
-                  </w:r>
-                  <w:proofErr w:type="spellStart"/>
-                  <w:r>
-                    <w:rPr>
-                      <w:rFonts w:ascii="Mangal" w:hAnsi="Mangal" w:cs="Mangal" w:hint="cs"/>
-                      <w:sz w:val="26"/>
-                      <w:szCs w:val="26"/>
-                      <w:lang w:bidi="mr-IN"/>
-                    </w:rPr>
-                    <w:t>अभिनय</w:t>
-                  </w:r>
-                  <w:proofErr w:type="spellEnd"/>
-                  <w:r>
-                    <w:rPr>
-                      <w:rFonts w:ascii="Mangal" w:hAnsi="Mangal" w:cs="Mangal"/>
-                      <w:sz w:val="26"/>
-                      <w:szCs w:val="26"/>
-                      <w:lang w:bidi="mr-IN"/>
-                    </w:rPr>
-                    <w:t xml:space="preserve"> </w:t>
-                  </w:r>
-                  <w:proofErr w:type="spellStart"/>
-                  <w:r>
-                    <w:rPr>
-                      <w:rFonts w:ascii="Mangal" w:hAnsi="Mangal" w:cs="Mangal" w:hint="cs"/>
-                      <w:sz w:val="26"/>
-                      <w:szCs w:val="26"/>
-                      <w:lang w:bidi="mr-IN"/>
-                    </w:rPr>
-                    <w:t>दीपक</w:t>
-                  </w:r>
-                  <w:proofErr w:type="spellEnd"/>
-                  <w:r>
-                    <w:rPr>
-                      <w:rFonts w:ascii="Mangal" w:hAnsi="Mangal" w:cs="Mangal"/>
-                      <w:sz w:val="26"/>
-                      <w:szCs w:val="26"/>
-                      <w:lang w:bidi="mr-IN"/>
-                    </w:rPr>
-                    <w:t xml:space="preserve"> </w:t>
-                  </w:r>
-                  <w:proofErr w:type="spellStart"/>
-                  <w:r>
-                    <w:rPr>
-                      <w:rFonts w:ascii="Mangal" w:hAnsi="Mangal" w:cs="Mangal" w:hint="cs"/>
-                      <w:sz w:val="26"/>
-                      <w:szCs w:val="26"/>
-                      <w:lang w:bidi="mr-IN"/>
-                    </w:rPr>
-                    <w:t>अंबुरे</w:t>
-                  </w:r>
-                  <w:proofErr w:type="spellEnd"/>
-                  <w:r>
-                    <w:rPr>
-                      <w:rFonts w:ascii="Mangal" w:hAnsi="Mangal" w:cs="Mangal"/>
-                      <w:sz w:val="26"/>
-                      <w:szCs w:val="26"/>
-                      <w:cs/>
-                      <w:lang w:bidi="mr-IN"/>
-                    </w:rPr>
-                    <w:br/>
-                  </w:r>
-                  <w:r>
-                    <w:rPr>
-                      <w:rFonts w:ascii="Mangal" w:hAnsi="Mangal" w:cs="Mangal" w:hint="cs"/>
-                      <w:sz w:val="26"/>
-                      <w:szCs w:val="26"/>
-                      <w:cs/>
-                      <w:lang w:bidi="mr-IN"/>
-                    </w:rPr>
-                    <w:t>पदनाम :अधिव्याख्याता संगणक.</w:t>
-                  </w:r>
-                  <w:r>
-                    <w:rPr>
-                      <w:rFonts w:ascii="Mangal" w:hAnsi="Mangal" w:cs="Mangal"/>
-                      <w:sz w:val="26"/>
-                      <w:szCs w:val="26"/>
-                      <w:cs/>
-                      <w:lang w:bidi="mr-IN"/>
-                    </w:rPr>
-                    <w:br/>
-                  </w:r>
-                  <w:r>
-                    <w:rPr>
-                      <w:rFonts w:ascii="Mangal" w:hAnsi="Mangal" w:cs="Mangal" w:hint="cs"/>
-                      <w:sz w:val="26"/>
-                      <w:szCs w:val="26"/>
-                      <w:cs/>
-                      <w:lang w:bidi="mr-IN"/>
-                    </w:rPr>
-                    <w:t>कार्यालय : शासकीय</w:t>
-                  </w:r>
-                  <w:r>
-                    <w:rPr>
-                      <w:rFonts w:ascii="Times New Roman" w:hAnsi="Times New Roman" w:cs="Times New Roman" w:hint="cs"/>
-                      <w:sz w:val="26"/>
-                      <w:szCs w:val="26"/>
-                      <w:cs/>
-                      <w:lang w:bidi="mr-IN"/>
-                    </w:rPr>
-                    <w:t xml:space="preserve"> </w:t>
-                  </w:r>
-                  <w:proofErr w:type="spellStart"/>
-                  <w:r>
-                    <w:rPr>
-                      <w:rFonts w:ascii="Mangal" w:hAnsi="Mangal" w:cs="Mangal"/>
-                      <w:sz w:val="26"/>
-                      <w:szCs w:val="26"/>
-                      <w:lang w:bidi="mr-IN"/>
-                    </w:rPr>
-                    <w:t>निवासी</w:t>
-                  </w:r>
-                  <w:proofErr w:type="spellEnd"/>
-                  <w:r>
-                    <w:rPr>
-                      <w:rFonts w:ascii="Times New Roman" w:hAnsi="Times New Roman" w:cs="Times New Roman"/>
-                      <w:sz w:val="26"/>
-                      <w:szCs w:val="26"/>
-                      <w:lang w:bidi="mr-IN"/>
-                    </w:rPr>
-                    <w:t xml:space="preserve"> </w:t>
-                  </w:r>
-                  <w:proofErr w:type="spellStart"/>
-                  <w:r>
-                    <w:rPr>
-                      <w:rFonts w:ascii="Mangal" w:hAnsi="Mangal" w:cs="Mangal"/>
-                      <w:sz w:val="26"/>
-                      <w:szCs w:val="26"/>
-                      <w:lang w:bidi="mr-IN"/>
-                    </w:rPr>
-                    <w:t>महिला</w:t>
-                  </w:r>
-                  <w:proofErr w:type="spellEnd"/>
-                  <w:r>
-                    <w:rPr>
-                      <w:rFonts w:ascii="Times New Roman" w:hAnsi="Times New Roman" w:cs="Times New Roman"/>
-                      <w:sz w:val="26"/>
-                      <w:szCs w:val="26"/>
-                      <w:lang w:bidi="mr-IN"/>
-                    </w:rPr>
-                    <w:t xml:space="preserve"> </w:t>
-                  </w:r>
-                  <w:proofErr w:type="spellStart"/>
-                  <w:r>
-                    <w:rPr>
-                      <w:rFonts w:ascii="Mangal" w:hAnsi="Mangal" w:cs="Mangal"/>
-                      <w:sz w:val="26"/>
-                      <w:szCs w:val="26"/>
-                      <w:lang w:bidi="mr-IN"/>
-                    </w:rPr>
-                    <w:t>तंत्रनिकेतन</w:t>
-                  </w:r>
-                  <w:proofErr w:type="spellEnd"/>
-                  <w:r>
-                    <w:rPr>
-                      <w:rFonts w:ascii="Times New Roman" w:hAnsi="Times New Roman" w:cs="Times New Roman"/>
-                      <w:sz w:val="26"/>
-                      <w:szCs w:val="26"/>
-                      <w:lang w:bidi="mr-IN"/>
-                    </w:rPr>
-                    <w:t xml:space="preserve">, </w:t>
-                  </w:r>
-                  <w:proofErr w:type="spellStart"/>
-                  <w:r>
-                    <w:rPr>
-                      <w:rFonts w:ascii="Mangal" w:hAnsi="Mangal" w:cs="Mangal"/>
-                      <w:sz w:val="26"/>
-                      <w:szCs w:val="26"/>
-                      <w:lang w:bidi="mr-IN"/>
-                    </w:rPr>
-                    <w:t>लातूर</w:t>
-                  </w:r>
-                  <w:proofErr w:type="spellEnd"/>
-                </w:p>
-                <w:p>
-                  <w:pPr>
-                    <w:rPr>
-                      <w:sz w:val="26"/>
-                      <w:szCs w:val="26"/>
-                    </w:rPr>
-                  </w:pPr>
-                </w:p>
-              </w:txbxContent>
-            </v:textbox>
-          </v:shape>
-        </w:pict>
-      </w:r>
     </w:p>
     <w:p>
       <w:pPr>
@@ -1721,11 +2454,113 @@
     </w:p>
     <w:p>
       <w:pPr>
-        <w:jc w:val="both"/>
-        <w:rPr>
-          <w:rFonts w:ascii="Mangal" w:hAnsi="Mangal" w:cs="Mangal"/>
-          <w:sz w:val="26"/>
-          <w:szCs w:val="26"/>
+        <w:tabs>
+          <w:tab w:val="left" w:pos="540"/>
+          <w:tab w:val="left" w:pos="630"/>
+          <w:tab w:val="left" w:pos="810"/>
+          <w:tab w:val="left" w:pos="900"/>
+          <w:tab w:val="left" w:pos="990"/>
+          <w:tab w:val="left" w:pos="1170"/>
+          <w:tab w:val="left" w:pos="1350"/>
+          <w:tab w:val="left" w:pos="1440"/>
+          <w:tab w:val="left" w:pos="2205"/>
+          <w:tab w:val="left" w:pos="4860"/>
+          <w:tab w:val="left" w:pos="5130"/>
+          <w:tab w:val="left" w:pos="5220"/>
+        </w:tabs>
+        <w:spacing w:after="0" w:line="240" w:lineRule="auto"/>
+        <w:jc w:val="center"/>
+        <w:rPr>
+          <w:rFonts w:ascii="Mangal" w:hAnsi="Mangal" w:cs="Mangal"/>
+          <w:b/>
+          <w:sz w:val="28"/>
+          <w:szCs w:val="28"/>
+          <w:cs/>
+          <w:lang w:bidi="mr-IN"/>
+        </w:rPr>
+      </w:pPr>
+    </w:p>
+    <w:p>
+      <w:pPr>
+        <w:tabs>
+          <w:tab w:val="left" w:pos="540"/>
+          <w:tab w:val="left" w:pos="630"/>
+          <w:tab w:val="left" w:pos="810"/>
+          <w:tab w:val="left" w:pos="900"/>
+          <w:tab w:val="left" w:pos="990"/>
+          <w:tab w:val="left" w:pos="1170"/>
+          <w:tab w:val="left" w:pos="1350"/>
+          <w:tab w:val="left" w:pos="1440"/>
+          <w:tab w:val="left" w:pos="2205"/>
+          <w:tab w:val="left" w:pos="4860"/>
+          <w:tab w:val="left" w:pos="5130"/>
+          <w:tab w:val="left" w:pos="5220"/>
+        </w:tabs>
+        <w:spacing w:after="0" w:line="240" w:lineRule="auto"/>
+        <w:jc w:val="center"/>
+        <w:rPr>
+          <w:rFonts w:ascii="Mangal" w:hAnsi="Mangal" w:cs="Mangal"/>
+          <w:b/>
+          <w:sz w:val="28"/>
+          <w:szCs w:val="28"/>
+          <w:cs/>
+          <w:lang w:bidi="mr-IN"/>
+        </w:rPr>
+      </w:pPr>
+    </w:p>
+    <w:p>
+      <w:pPr>
+        <w:tabs>
+          <w:tab w:val="left" w:pos="540"/>
+          <w:tab w:val="left" w:pos="630"/>
+          <w:tab w:val="left" w:pos="810"/>
+          <w:tab w:val="left" w:pos="900"/>
+          <w:tab w:val="left" w:pos="990"/>
+          <w:tab w:val="left" w:pos="1170"/>
+          <w:tab w:val="left" w:pos="1350"/>
+          <w:tab w:val="left" w:pos="1440"/>
+          <w:tab w:val="left" w:pos="2205"/>
+          <w:tab w:val="left" w:pos="4860"/>
+          <w:tab w:val="left" w:pos="5130"/>
+          <w:tab w:val="left" w:pos="5220"/>
+        </w:tabs>
+        <w:spacing w:after="0" w:line="240" w:lineRule="auto"/>
+        <w:jc w:val="center"/>
+        <w:rPr>
+          <w:rFonts w:ascii="Mangal" w:hAnsi="Mangal" w:cs="Mangal"/>
+          <w:b/>
+          <w:sz w:val="28"/>
+          <w:szCs w:val="28"/>
+          <w:cs/>
+          <w:lang w:bidi="mr-IN"/>
+        </w:rPr>
+      </w:pPr>
+    </w:p>
+    <w:p>
+      <w:pPr>
+        <w:tabs>
+          <w:tab w:val="left" w:pos="540"/>
+          <w:tab w:val="left" w:pos="630"/>
+          <w:tab w:val="left" w:pos="810"/>
+          <w:tab w:val="left" w:pos="900"/>
+          <w:tab w:val="left" w:pos="990"/>
+          <w:tab w:val="left" w:pos="1170"/>
+          <w:tab w:val="left" w:pos="1350"/>
+          <w:tab w:val="left" w:pos="1440"/>
+          <w:tab w:val="left" w:pos="2205"/>
+          <w:tab w:val="left" w:pos="4860"/>
+          <w:tab w:val="left" w:pos="5130"/>
+          <w:tab w:val="left" w:pos="5220"/>
+        </w:tabs>
+        <w:spacing w:after="0" w:line="240" w:lineRule="auto"/>
+        <w:jc w:val="center"/>
+        <w:rPr>
+          <w:rFonts w:ascii="Mangal" w:hAnsi="Mangal" w:cs="Mangal"/>
+          <w:b/>
+          <w:sz w:val="28"/>
+          <w:szCs w:val="28"/>
+          <w:cs/>
+          <w:lang w:bidi="mr-IN"/>
         </w:rPr>
       </w:pPr>
     </w:p>
@@ -2309,6 +3144,7 @@
   <w:style w:type="paragraph" w:default="1" w:styleId="Normal">
     <w:name w:val="Normal"/>
     <w:qFormat/>
+    <w:rsid w:val="00401C81"/>
   </w:style>
   <w:style w:type="character" w:default="1" w:styleId="DefaultParagraphFont">
     <w:name w:val="Default Paragraph Font"/>

</xml_diff>